<commit_message>
Lagt til til litt info om utviklingen av prosjektet
</commit_message>
<xml_diff>
--- a/Kravspesifikasjon Musikkavisen.docx
+++ b/Kravspesifikasjon Musikkavisen.docx
@@ -35,176 +35,283 @@
           <w:b/>
           <w:lang w:val="nb-NO"/>
         </w:rPr>
-        <w:t>FORMÅL VED KRAVSPESIFIKASJONEN</w:t>
-      </w:r>
-      <w:r>
-        <w:rPr>
-          <w:b/>
-          <w:lang w:val="nb-NO"/>
-        </w:rPr>
-        <w:t>:</w:t>
-      </w:r>
-    </w:p>
-    <w:p>
-      <w:pPr>
-        <w:rPr>
-          <w:lang w:val="nb-NO"/>
-        </w:rPr>
-      </w:pPr>
-      <w:r>
-        <w:rPr>
-          <w:lang w:val="nb-NO"/>
-        </w:rPr>
-        <w:t>Følgende kravspesifikasjons formål er å gi en overordnet beskrivelse over utviklingen av vårt produkt; i dette inngår spesifikasjoner av utviklingsmetode, versjonskontroll og formål ved produktet, samt begreper, tekniske spesifikasjoner og krav for produktet.</w:t>
-      </w:r>
-    </w:p>
-    <w:p>
-      <w:pPr>
-        <w:rPr>
-          <w:lang w:val="nb-NO"/>
-        </w:rPr>
-      </w:pPr>
-    </w:p>
-    <w:p>
-      <w:pPr>
-        <w:rPr>
-          <w:b/>
-          <w:lang w:val="nb-NO"/>
-        </w:rPr>
-      </w:pPr>
-      <w:r>
-        <w:rPr>
-          <w:b/>
-          <w:lang w:val="nb-NO"/>
-        </w:rPr>
-        <w:t xml:space="preserve">Utvikling av produkt: </w:t>
-      </w:r>
-    </w:p>
-    <w:p>
-      <w:pPr>
-        <w:rPr>
-          <w:lang w:val="nb-NO"/>
-        </w:rPr>
-      </w:pPr>
-      <w:r>
-        <w:rPr>
-          <w:lang w:val="nb-NO"/>
-        </w:rPr>
-        <w:t>I dette prosjektet har vi brukt SQL 2012 for å lage en database som skal holde informasjonen som nettsiden trenger for å fungere slik vi ønske</w:t>
-      </w:r>
-      <w:r>
-        <w:rPr>
-          <w:lang w:val="nb-NO"/>
-        </w:rPr>
-        <w:t>r. Vi har brukt html og css</w:t>
-      </w:r>
-      <w:r>
-        <w:rPr>
-          <w:lang w:val="nb-NO"/>
-        </w:rPr>
-        <w:t xml:space="preserve"> for å </w:t>
-      </w:r>
-      <w:r>
-        <w:rPr>
-          <w:lang w:val="nb-NO"/>
-        </w:rPr>
-        <w:t xml:space="preserve">lage nettsiden og php for å «snakke»  mellom databasen og nettsiden.  Vi har brukt programvaren «Git» og informasjonsbrønnen «github.com» for å kollaborere på prosjektet, slik at alle utviklerene har de oppdaterte filene i prosjektet til enhver tid.  </w:t>
-      </w:r>
-    </w:p>
-    <w:p>
-      <w:pPr>
-        <w:rPr>
-          <w:b/>
-          <w:lang w:val="nb-NO"/>
-        </w:rPr>
-      </w:pPr>
-    </w:p>
-    <w:p>
-      <w:pPr>
-        <w:rPr>
-          <w:b/>
-          <w:lang w:val="nb-NO"/>
-        </w:rPr>
-      </w:pPr>
-      <w:r>
-        <w:rPr>
-          <w:b/>
-          <w:lang w:val="nb-NO"/>
-        </w:rPr>
-        <w:t xml:space="preserve">Produktets formål: </w:t>
-      </w:r>
-    </w:p>
-    <w:p>
-      <w:pPr>
-        <w:rPr>
-          <w:lang w:val="nb-NO"/>
-        </w:rPr>
-      </w:pPr>
-      <w:r>
-        <w:rPr>
-          <w:lang w:val="nb-NO"/>
-        </w:rPr>
-        <w:t xml:space="preserve">Produktets formål er å tilby brukere en nettside der de kan tilegne seg informasjon om musikk av genren tungrock. På nettsiden vil det bli lansert artikler om artister og band. Det vil hovedsaklig være konsertanmeldelser og annen informasjon om artistene. Produktet er tilpasset brukere som selv ønsker å oppdrive informasjon  om artister innen sjangeren tungrock. </w:t>
-      </w:r>
-    </w:p>
-    <w:p>
-      <w:pPr>
-        <w:rPr>
-          <w:b/>
-          <w:lang w:val="nb-NO"/>
-        </w:rPr>
-      </w:pPr>
-    </w:p>
-    <w:p>
-      <w:pPr>
-        <w:rPr>
-          <w:b/>
-          <w:lang w:val="nb-NO"/>
-        </w:rPr>
-      </w:pPr>
-    </w:p>
-    <w:p>
-      <w:pPr>
-        <w:rPr>
-          <w:lang w:val="nb-NO"/>
-        </w:rPr>
-      </w:pPr>
-      <w:r>
-        <w:rPr>
-          <w:b/>
-          <w:lang w:val="nb-NO"/>
-        </w:rPr>
-        <w:t>Produktet</w:t>
-      </w:r>
-      <w:r>
-        <w:rPr>
-          <w:b/>
-          <w:lang w:val="nb-NO"/>
-        </w:rPr>
-        <w:t>s</w:t>
-      </w:r>
-      <w:r>
-        <w:rPr>
-          <w:b/>
-          <w:lang w:val="nb-NO"/>
-        </w:rPr>
-        <w:t xml:space="preserve"> funksjoner: </w:t>
-      </w:r>
-    </w:p>
-    <w:p>
-      <w:pPr>
-        <w:rPr>
-          <w:lang w:val="nb-NO"/>
-        </w:rPr>
-      </w:pPr>
-      <w:r>
-        <w:rPr>
-          <w:lang w:val="nb-NO"/>
-        </w:rPr>
-        <w:t xml:space="preserve">Presentere artikler med nyheter, konsertanmeldelser osv.  Det vil være et kommentarfelt under artiklene, slik at brukerene kan bidra i diskusjonen, komme med tilleggsinformasjon, synspunkter eller kritikk. Det vil være mulig å gi respons både på artikler og kommentarer med såkalte «likerklikk». </w:t>
+        <w:t>FORMÅL VED KRAVSPESIFIKASJONEN:</w:t>
+      </w:r>
+    </w:p>
+    <w:p>
+      <w:pPr>
+        <w:rPr>
+          <w:lang w:val="nb-NO"/>
+        </w:rPr>
+      </w:pPr>
+      <w:r>
+        <w:rPr>
+          <w:lang w:val="nb-NO"/>
+        </w:rPr>
+        <w:t>Følgende kravspesifikasjons formål er å gi en overordnet beskrivelse over utviklingen av vårt produkt; i dette inngår spesifikasjoner av utvikl</w:t>
+      </w:r>
+      <w:r>
+        <w:rPr>
+          <w:lang w:val="nb-NO"/>
+        </w:rPr>
+        <w:t xml:space="preserve">ingsmetode,  </w:t>
+      </w:r>
+      <w:r>
+        <w:rPr>
+          <w:lang w:val="nb-NO"/>
+        </w:rPr>
+        <w:t>formål ved produktet, samt begreper, tekniske spesifikasjoner og krav for produktet.</w:t>
       </w:r>
       <w:bookmarkStart w:id="0" w:name="_GoBack"/>
       <w:bookmarkEnd w:id="0"/>
+    </w:p>
+    <w:p>
+      <w:pPr>
+        <w:rPr>
+          <w:lang w:val="nb-NO"/>
+        </w:rPr>
+      </w:pPr>
+    </w:p>
+    <w:p>
+      <w:pPr>
+        <w:rPr>
+          <w:b/>
+          <w:lang w:val="nb-NO"/>
+        </w:rPr>
+      </w:pPr>
+      <w:r>
+        <w:rPr>
+          <w:b/>
+          <w:lang w:val="nb-NO"/>
+        </w:rPr>
+        <w:t xml:space="preserve">Utvikling av produkt: </w:t>
+      </w:r>
+    </w:p>
+    <w:p>
+      <w:pPr>
+        <w:rPr>
+          <w:lang w:val="nb-NO"/>
+        </w:rPr>
+      </w:pPr>
+      <w:r>
+        <w:rPr>
+          <w:lang w:val="nb-NO"/>
+        </w:rPr>
+        <w:t>I dette prosjektet har vi brukt SQL 2012 for å lage en database som skal holde informasjonen som nettsiden trenger for å fungere slik vi ønske</w:t>
+      </w:r>
+      <w:r>
+        <w:rPr>
+          <w:lang w:val="nb-NO"/>
+        </w:rPr>
+        <w:t>r. Vi har brukt html og css</w:t>
+      </w:r>
+      <w:r>
+        <w:rPr>
+          <w:lang w:val="nb-NO"/>
+        </w:rPr>
+        <w:t xml:space="preserve"> for å </w:t>
+      </w:r>
+      <w:r>
+        <w:rPr>
+          <w:lang w:val="nb-NO"/>
+        </w:rPr>
+        <w:t xml:space="preserve">lage nettsiden og php for å «snakke»  mellom databasen og nettsiden.  Vi har brukt programvaren «Git» og informasjonsbrønnen «github.com» for å kollaborere på prosjektet, slik at alle utviklerene har de oppdaterte filene i prosjektet til enhver tid.  </w:t>
+      </w:r>
+    </w:p>
+    <w:p>
+      <w:pPr>
+        <w:rPr>
+          <w:lang w:val="nb-NO"/>
+        </w:rPr>
+      </w:pPr>
+    </w:p>
+    <w:p>
+      <w:pPr>
+        <w:rPr>
+          <w:lang w:val="nb-NO"/>
+        </w:rPr>
+      </w:pPr>
+      <w:r>
+        <w:rPr>
+          <w:lang w:val="nb-NO"/>
+        </w:rPr>
+        <w:t xml:space="preserve">Vi startet med å lage en database som vi såg for oss at en slik nettavis måtte ha. Deretter opprettet vi en webserver, og brukte mye tid på hvordan vi skulle få databasen og webserveren til å snakke sammen. Etter mye prøving og feiling, fikk vi serveren og databasen til å snakke sammen med php script. </w:t>
+      </w:r>
+    </w:p>
+    <w:p>
+      <w:pPr>
+        <w:rPr>
+          <w:lang w:val="nb-NO"/>
+        </w:rPr>
+      </w:pPr>
+      <w:r>
+        <w:rPr>
+          <w:lang w:val="nb-NO"/>
+        </w:rPr>
+        <w:t xml:space="preserve">Etter dette utviklet vi nettsidens utseende og funksjonalitet, slik at interaksjonen med database og server ville gå smertefritt.  Som webserver brukte vi programmet XAMPP. </w:t>
+      </w:r>
+    </w:p>
+    <w:p>
+      <w:pPr>
+        <w:rPr>
+          <w:lang w:val="nb-NO"/>
+        </w:rPr>
+      </w:pPr>
+    </w:p>
+    <w:p>
+      <w:pPr>
+        <w:rPr>
+          <w:lang w:val="nb-NO"/>
+        </w:rPr>
+      </w:pPr>
+    </w:p>
+    <w:p>
+      <w:pPr>
+        <w:rPr>
+          <w:lang w:val="nb-NO"/>
+        </w:rPr>
+      </w:pPr>
+    </w:p>
+    <w:p>
+      <w:pPr>
+        <w:rPr>
+          <w:lang w:val="nb-NO"/>
+        </w:rPr>
+      </w:pPr>
+    </w:p>
+    <w:p>
+      <w:pPr>
+        <w:rPr>
+          <w:b/>
+          <w:lang w:val="nb-NO"/>
+        </w:rPr>
+      </w:pPr>
+    </w:p>
+    <w:p>
+      <w:pPr>
+        <w:rPr>
+          <w:b/>
+          <w:lang w:val="nb-NO"/>
+        </w:rPr>
+      </w:pPr>
+      <w:r>
+        <w:rPr>
+          <w:b/>
+          <w:lang w:val="nb-NO"/>
+        </w:rPr>
+        <w:t xml:space="preserve">Produktets formål: </w:t>
+      </w:r>
+    </w:p>
+    <w:p>
+      <w:pPr>
+        <w:rPr>
+          <w:lang w:val="nb-NO"/>
+        </w:rPr>
+      </w:pPr>
+      <w:r>
+        <w:rPr>
+          <w:lang w:val="nb-NO"/>
+        </w:rPr>
+        <w:t xml:space="preserve">Produktets formål er å tilby brukere en nettside der de kan tilegne seg informasjon om musikk av genren tungrock. På nettsiden vil det bli lansert artikler om artister og band. Det vil hovedsaklig være konsertanmeldelser og annen informasjon om artistene. Produktet er tilpasset brukere som selv ønsker å oppdrive informasjon  om artister innen sjangeren tungrock. </w:t>
+      </w:r>
+    </w:p>
+    <w:p>
+      <w:pPr>
+        <w:rPr>
+          <w:b/>
+          <w:lang w:val="nb-NO"/>
+        </w:rPr>
+      </w:pPr>
+    </w:p>
+    <w:p>
+      <w:pPr>
+        <w:rPr>
+          <w:b/>
+          <w:lang w:val="nb-NO"/>
+        </w:rPr>
+      </w:pPr>
+    </w:p>
+    <w:p>
+      <w:pPr>
+        <w:rPr>
+          <w:lang w:val="nb-NO"/>
+        </w:rPr>
+      </w:pPr>
+      <w:r>
+        <w:rPr>
+          <w:b/>
+          <w:lang w:val="nb-NO"/>
+        </w:rPr>
+        <w:t>Produktet</w:t>
+      </w:r>
+      <w:r>
+        <w:rPr>
+          <w:b/>
+          <w:lang w:val="nb-NO"/>
+        </w:rPr>
+        <w:t>s</w:t>
+      </w:r>
+      <w:r>
+        <w:rPr>
+          <w:b/>
+          <w:lang w:val="nb-NO"/>
+        </w:rPr>
+        <w:t xml:space="preserve"> funksjoner: </w:t>
+      </w:r>
+    </w:p>
+    <w:p>
+      <w:pPr>
+        <w:rPr>
+          <w:lang w:val="nb-NO"/>
+        </w:rPr>
+      </w:pPr>
+      <w:r>
+        <w:rPr>
+          <w:lang w:val="nb-NO"/>
+        </w:rPr>
+        <w:lastRenderedPageBreak/>
+        <w:t xml:space="preserve">Presentere artikler med nyheter, konsertanmeldelser osv.  Det vil være et kommentarfelt under artiklene, slik at brukerene kan bidra i diskusjonen, komme med tilleggsinformasjon, synspunkter eller kritikk. Det vil være mulig å gi respons både på artikler og kommentarer med såkalte «likerklikk». </w:t>
+      </w:r>
+    </w:p>
+    <w:p>
+      <w:pPr>
+        <w:rPr>
+          <w:b/>
+          <w:lang w:val="nb-NO"/>
+        </w:rPr>
+      </w:pPr>
+    </w:p>
+    <w:p>
+      <w:pPr>
+        <w:rPr>
+          <w:b/>
+          <w:lang w:val="nb-NO"/>
+        </w:rPr>
+      </w:pPr>
+    </w:p>
+    <w:p>
+      <w:pPr>
+        <w:rPr>
+          <w:b/>
+          <w:lang w:val="nb-NO"/>
+        </w:rPr>
+      </w:pPr>
+    </w:p>
+    <w:p>
+      <w:pPr>
+        <w:rPr>
+          <w:b/>
+          <w:lang w:val="nb-NO"/>
+        </w:rPr>
+      </w:pPr>
+    </w:p>
+    <w:p>
+      <w:pPr>
+        <w:rPr>
+          <w:b/>
+          <w:lang w:val="nb-NO"/>
+        </w:rPr>
+      </w:pPr>
     </w:p>
     <w:p>
       <w:pPr>
@@ -341,7 +448,6 @@
         <w:rPr>
           <w:lang w:val="nb-NO"/>
         </w:rPr>
-        <w:lastRenderedPageBreak/>
         <w:t>Ansvar for publisering og vedlikehold av innhold</w:t>
       </w:r>
     </w:p>
@@ -594,6 +700,34 @@
         </w:rPr>
         <w:t xml:space="preserve">(Hypertext Preprocessor) er et dynamisk, tolket og løst typet programmeringsspråk hovedsakling brukt for å utvikle dynamiske nettsider. </w:t>
       </w:r>
+    </w:p>
+    <w:p>
+      <w:pPr>
+        <w:rPr>
+          <w:lang w:val="nb-NO"/>
+        </w:rPr>
+      </w:pPr>
+      <w:r>
+        <w:rPr>
+          <w:b/>
+          <w:lang w:val="nb-NO"/>
+        </w:rPr>
+        <w:lastRenderedPageBreak/>
+        <w:t xml:space="preserve">XXAMP </w:t>
+      </w:r>
+      <w:r>
+        <w:rPr>
+          <w:lang w:val="nb-NO"/>
+        </w:rPr>
+        <w:t xml:space="preserve">er en gratis og «open source cross-platform web server solution pack» pakke utviklet av Apache Friends. </w:t>
+      </w:r>
+    </w:p>
+    <w:p>
+      <w:pPr>
+        <w:rPr>
+          <w:lang w:val="nb-NO"/>
+        </w:rPr>
+      </w:pPr>
     </w:p>
     <w:p>
       <w:pPr>

</xml_diff>

<commit_message>
Enda litt til info. Generalen sa d her va ok.
</commit_message>
<xml_diff>
--- a/Kravspesifikasjon Musikkavisen.docx
+++ b/Kravspesifikasjon Musikkavisen.docx
@@ -62,194 +62,217 @@
         </w:rPr>
         <w:t>formål ved produktet, samt begreper, tekniske spesifikasjoner og krav for produktet.</w:t>
       </w:r>
+    </w:p>
+    <w:p>
+      <w:pPr>
+        <w:rPr>
+          <w:lang w:val="nb-NO"/>
+        </w:rPr>
+      </w:pPr>
+    </w:p>
+    <w:p>
+      <w:pPr>
+        <w:rPr>
+          <w:b/>
+          <w:lang w:val="nb-NO"/>
+        </w:rPr>
+      </w:pPr>
+      <w:r>
+        <w:rPr>
+          <w:b/>
+          <w:lang w:val="nb-NO"/>
+        </w:rPr>
+        <w:t xml:space="preserve">Utvikling av produkt: </w:t>
+      </w:r>
+    </w:p>
+    <w:p>
+      <w:pPr>
+        <w:rPr>
+          <w:lang w:val="nb-NO"/>
+        </w:rPr>
+      </w:pPr>
+      <w:r>
+        <w:rPr>
+          <w:lang w:val="nb-NO"/>
+        </w:rPr>
+        <w:t>I dette prosjektet har vi brukt SQL 2012 for å lage en database som skal holde informasjonen som nettsiden trenger for å fungere slik vi ønske</w:t>
+      </w:r>
+      <w:r>
+        <w:rPr>
+          <w:lang w:val="nb-NO"/>
+        </w:rPr>
+        <w:t>r. Vi har brukt html og css</w:t>
+      </w:r>
+      <w:r>
+        <w:rPr>
+          <w:lang w:val="nb-NO"/>
+        </w:rPr>
+        <w:t xml:space="preserve"> for å </w:t>
+      </w:r>
+      <w:r>
+        <w:rPr>
+          <w:lang w:val="nb-NO"/>
+        </w:rPr>
+        <w:t xml:space="preserve">lage nettsiden og php for å «snakke»  mellom databasen og nettsiden.  Vi har brukt programvaren «Git» og informasjonsbrønnen «github.com» for å kollaborere på prosjektet, slik at alle utviklerene har de oppdaterte filene i prosjektet til enhver tid.  </w:t>
+      </w:r>
+    </w:p>
+    <w:p>
+      <w:pPr>
+        <w:rPr>
+          <w:lang w:val="nb-NO"/>
+        </w:rPr>
+      </w:pPr>
+    </w:p>
+    <w:p>
+      <w:pPr>
+        <w:rPr>
+          <w:lang w:val="nb-NO"/>
+        </w:rPr>
+      </w:pPr>
+      <w:r>
+        <w:rPr>
+          <w:lang w:val="nb-NO"/>
+        </w:rPr>
+        <w:t xml:space="preserve">Vi startet med å lage en database som vi såg for oss at en slik nettavis måtte ha. Deretter opprettet vi en webserver, og brukte mye tid på hvordan vi skulle få databasen og webserveren til å snakke sammen. Etter mye prøving og feiling, fikk vi serveren og databasen til å snakke sammen med php script. </w:t>
+      </w:r>
+    </w:p>
+    <w:p>
+      <w:pPr>
+        <w:rPr>
+          <w:lang w:val="nb-NO"/>
+        </w:rPr>
+      </w:pPr>
+      <w:r>
+        <w:rPr>
+          <w:lang w:val="nb-NO"/>
+        </w:rPr>
+        <w:t xml:space="preserve">Etter dette utviklet vi nettsidens utseende og funksjonalitet, slik at interaksjonen med database og server ville gå smertefritt.  Som webserver brukte vi programmet XAMPP. </w:t>
+      </w:r>
+    </w:p>
+    <w:p>
+      <w:pPr>
+        <w:rPr>
+          <w:lang w:val="nb-NO"/>
+        </w:rPr>
+      </w:pPr>
+    </w:p>
+    <w:p>
+      <w:pPr>
+        <w:rPr>
+          <w:lang w:val="nb-NO"/>
+        </w:rPr>
+      </w:pPr>
+    </w:p>
+    <w:p>
+      <w:pPr>
+        <w:rPr>
+          <w:b/>
+          <w:lang w:val="nb-NO"/>
+        </w:rPr>
+      </w:pPr>
+    </w:p>
+    <w:p>
+      <w:pPr>
+        <w:rPr>
+          <w:b/>
+          <w:lang w:val="nb-NO"/>
+        </w:rPr>
+      </w:pPr>
+      <w:r>
+        <w:rPr>
+          <w:b/>
+          <w:lang w:val="nb-NO"/>
+        </w:rPr>
+        <w:t xml:space="preserve">Applikasjonens </w:t>
+      </w:r>
+      <w:r>
+        <w:rPr>
+          <w:b/>
+          <w:lang w:val="nb-NO"/>
+        </w:rPr>
+        <w:t xml:space="preserve">formål: </w:t>
+      </w:r>
+    </w:p>
+    <w:p>
+      <w:pPr>
+        <w:rPr>
+          <w:lang w:val="nb-NO"/>
+        </w:rPr>
+      </w:pPr>
+      <w:r>
+        <w:rPr>
+          <w:lang w:val="nb-NO"/>
+        </w:rPr>
+        <w:t xml:space="preserve">Produktets formål er å tilby brukere en nettside der de kan tilegne seg informasjon om musikk av genren tungrock. På nettsiden vil det bli lansert artikler om artister og band. Det vil hovedsaklig være konsertanmeldelser og annen informasjon om artistene. Produktet er tilpasset brukere som selv ønsker å oppdrive informasjon  om artister innen sjangeren tungrock. </w:t>
+      </w:r>
+    </w:p>
+    <w:p>
+      <w:pPr>
+        <w:rPr>
+          <w:lang w:val="nb-NO"/>
+        </w:rPr>
+      </w:pPr>
+      <w:r>
+        <w:rPr>
+          <w:lang w:val="nb-NO"/>
+        </w:rPr>
+        <w:t xml:space="preserve">Applikasjon vil være bygd opp slik at den har fire typer brukere. Administrator, journalist, betalende bruker og gjest(ikke betalende bruker). Der Administratoren har det overordnede ansvaret, der journalister har skrive og leserettigheter, dvs. at de kan skrive innhold og redigere innhold. </w:t>
+      </w:r>
+      <w:r>
+        <w:rPr>
+          <w:lang w:val="nb-NO"/>
+        </w:rPr>
+        <w:t>Betalende brukere har leserettigheter</w:t>
+      </w:r>
+      <w:r>
+        <w:rPr>
+          <w:lang w:val="nb-NO"/>
+        </w:rPr>
+        <w:t>, og kan kommentere innhold. De</w:t>
+      </w:r>
+      <w:r>
+        <w:rPr>
+          <w:lang w:val="nb-NO"/>
+        </w:rPr>
+        <w:t xml:space="preserve"> vil også ha mulighet til å «like» innhold eller andres kommentarer. </w:t>
+      </w:r>
+      <w:r>
+        <w:rPr>
+          <w:lang w:val="nb-NO"/>
+        </w:rPr>
+        <w:t xml:space="preserve"> Gjesten vil kun ha mulighet til å se deler av innholdet på nettsiden. Denne typen brukere vil ikke ha noen andre rettigheter. For å få leserettigheter må brukerene betale, slik at de kan se hele innholdet på nettsiden. Da får de et abonnement som kan fornyes, når det går ut. </w:t>
+      </w:r>
       <w:bookmarkStart w:id="0" w:name="_GoBack"/>
       <w:bookmarkEnd w:id="0"/>
     </w:p>
     <w:p>
       <w:pPr>
         <w:rPr>
-          <w:lang w:val="nb-NO"/>
-        </w:rPr>
-      </w:pPr>
-    </w:p>
-    <w:p>
-      <w:pPr>
-        <w:rPr>
-          <w:b/>
-          <w:lang w:val="nb-NO"/>
-        </w:rPr>
-      </w:pPr>
-      <w:r>
-        <w:rPr>
-          <w:b/>
-          <w:lang w:val="nb-NO"/>
-        </w:rPr>
-        <w:t xml:space="preserve">Utvikling av produkt: </w:t>
-      </w:r>
-    </w:p>
-    <w:p>
-      <w:pPr>
-        <w:rPr>
-          <w:lang w:val="nb-NO"/>
-        </w:rPr>
-      </w:pPr>
-      <w:r>
-        <w:rPr>
-          <w:lang w:val="nb-NO"/>
-        </w:rPr>
-        <w:t>I dette prosjektet har vi brukt SQL 2012 for å lage en database som skal holde informasjonen som nettsiden trenger for å fungere slik vi ønske</w:t>
-      </w:r>
-      <w:r>
-        <w:rPr>
-          <w:lang w:val="nb-NO"/>
-        </w:rPr>
-        <w:t>r. Vi har brukt html og css</w:t>
-      </w:r>
-      <w:r>
-        <w:rPr>
-          <w:lang w:val="nb-NO"/>
-        </w:rPr>
-        <w:t xml:space="preserve"> for å </w:t>
-      </w:r>
-      <w:r>
-        <w:rPr>
-          <w:lang w:val="nb-NO"/>
-        </w:rPr>
-        <w:t xml:space="preserve">lage nettsiden og php for å «snakke»  mellom databasen og nettsiden.  Vi har brukt programvaren «Git» og informasjonsbrønnen «github.com» for å kollaborere på prosjektet, slik at alle utviklerene har de oppdaterte filene i prosjektet til enhver tid.  </w:t>
-      </w:r>
-    </w:p>
-    <w:p>
-      <w:pPr>
-        <w:rPr>
-          <w:lang w:val="nb-NO"/>
-        </w:rPr>
-      </w:pPr>
-    </w:p>
-    <w:p>
-      <w:pPr>
-        <w:rPr>
-          <w:lang w:val="nb-NO"/>
-        </w:rPr>
-      </w:pPr>
-      <w:r>
-        <w:rPr>
-          <w:lang w:val="nb-NO"/>
-        </w:rPr>
-        <w:t xml:space="preserve">Vi startet med å lage en database som vi såg for oss at en slik nettavis måtte ha. Deretter opprettet vi en webserver, og brukte mye tid på hvordan vi skulle få databasen og webserveren til å snakke sammen. Etter mye prøving og feiling, fikk vi serveren og databasen til å snakke sammen med php script. </w:t>
-      </w:r>
-    </w:p>
-    <w:p>
-      <w:pPr>
-        <w:rPr>
-          <w:lang w:val="nb-NO"/>
-        </w:rPr>
-      </w:pPr>
-      <w:r>
-        <w:rPr>
-          <w:lang w:val="nb-NO"/>
-        </w:rPr>
-        <w:t xml:space="preserve">Etter dette utviklet vi nettsidens utseende og funksjonalitet, slik at interaksjonen med database og server ville gå smertefritt.  Som webserver brukte vi programmet XAMPP. </w:t>
-      </w:r>
-    </w:p>
-    <w:p>
-      <w:pPr>
-        <w:rPr>
-          <w:lang w:val="nb-NO"/>
-        </w:rPr>
-      </w:pPr>
-    </w:p>
-    <w:p>
-      <w:pPr>
-        <w:rPr>
-          <w:lang w:val="nb-NO"/>
-        </w:rPr>
-      </w:pPr>
-    </w:p>
-    <w:p>
-      <w:pPr>
-        <w:rPr>
-          <w:lang w:val="nb-NO"/>
-        </w:rPr>
-      </w:pPr>
-    </w:p>
-    <w:p>
-      <w:pPr>
-        <w:rPr>
-          <w:lang w:val="nb-NO"/>
-        </w:rPr>
-      </w:pPr>
-    </w:p>
-    <w:p>
-      <w:pPr>
-        <w:rPr>
-          <w:b/>
-          <w:lang w:val="nb-NO"/>
-        </w:rPr>
-      </w:pPr>
-    </w:p>
-    <w:p>
-      <w:pPr>
-        <w:rPr>
-          <w:b/>
-          <w:lang w:val="nb-NO"/>
-        </w:rPr>
-      </w:pPr>
-      <w:r>
-        <w:rPr>
-          <w:b/>
-          <w:lang w:val="nb-NO"/>
-        </w:rPr>
-        <w:t xml:space="preserve">Produktets formål: </w:t>
-      </w:r>
-    </w:p>
-    <w:p>
-      <w:pPr>
-        <w:rPr>
-          <w:lang w:val="nb-NO"/>
-        </w:rPr>
-      </w:pPr>
-      <w:r>
-        <w:rPr>
-          <w:lang w:val="nb-NO"/>
-        </w:rPr>
-        <w:t xml:space="preserve">Produktets formål er å tilby brukere en nettside der de kan tilegne seg informasjon om musikk av genren tungrock. På nettsiden vil det bli lansert artikler om artister og band. Det vil hovedsaklig være konsertanmeldelser og annen informasjon om artistene. Produktet er tilpasset brukere som selv ønsker å oppdrive informasjon  om artister innen sjangeren tungrock. </w:t>
-      </w:r>
-    </w:p>
-    <w:p>
-      <w:pPr>
-        <w:rPr>
-          <w:b/>
-          <w:lang w:val="nb-NO"/>
-        </w:rPr>
-      </w:pPr>
-    </w:p>
-    <w:p>
-      <w:pPr>
-        <w:rPr>
-          <w:b/>
-          <w:lang w:val="nb-NO"/>
-        </w:rPr>
-      </w:pPr>
-    </w:p>
-    <w:p>
-      <w:pPr>
-        <w:rPr>
-          <w:lang w:val="nb-NO"/>
-        </w:rPr>
-      </w:pPr>
-      <w:r>
-        <w:rPr>
-          <w:b/>
-          <w:lang w:val="nb-NO"/>
-        </w:rPr>
-        <w:t>Produktet</w:t>
-      </w:r>
-      <w:r>
-        <w:rPr>
-          <w:b/>
-          <w:lang w:val="nb-NO"/>
-        </w:rPr>
-        <w:t>s</w:t>
+          <w:b/>
+          <w:lang w:val="nb-NO"/>
+        </w:rPr>
+      </w:pPr>
+    </w:p>
+    <w:p>
+      <w:pPr>
+        <w:rPr>
+          <w:b/>
+          <w:lang w:val="nb-NO"/>
+        </w:rPr>
+      </w:pPr>
+    </w:p>
+    <w:p>
+      <w:pPr>
+        <w:rPr>
+          <w:lang w:val="nb-NO"/>
+        </w:rPr>
+      </w:pPr>
+      <w:r>
+        <w:rPr>
+          <w:b/>
+          <w:lang w:val="nb-NO"/>
+        </w:rPr>
+        <w:t>Applikasjonens</w:t>
       </w:r>
       <w:r>
         <w:rPr>
@@ -269,57 +292,8 @@
         <w:rPr>
           <w:lang w:val="nb-NO"/>
         </w:rPr>
-        <w:lastRenderedPageBreak/>
         <w:t xml:space="preserve">Presentere artikler med nyheter, konsertanmeldelser osv.  Det vil være et kommentarfelt under artiklene, slik at brukerene kan bidra i diskusjonen, komme med tilleggsinformasjon, synspunkter eller kritikk. Det vil være mulig å gi respons både på artikler og kommentarer med såkalte «likerklikk». </w:t>
       </w:r>
-    </w:p>
-    <w:p>
-      <w:pPr>
-        <w:rPr>
-          <w:b/>
-          <w:lang w:val="nb-NO"/>
-        </w:rPr>
-      </w:pPr>
-    </w:p>
-    <w:p>
-      <w:pPr>
-        <w:rPr>
-          <w:b/>
-          <w:lang w:val="nb-NO"/>
-        </w:rPr>
-      </w:pPr>
-    </w:p>
-    <w:p>
-      <w:pPr>
-        <w:rPr>
-          <w:b/>
-          <w:lang w:val="nb-NO"/>
-        </w:rPr>
-      </w:pPr>
-    </w:p>
-    <w:p>
-      <w:pPr>
-        <w:rPr>
-          <w:b/>
-          <w:lang w:val="nb-NO"/>
-        </w:rPr>
-      </w:pPr>
-    </w:p>
-    <w:p>
-      <w:pPr>
-        <w:rPr>
-          <w:b/>
-          <w:lang w:val="nb-NO"/>
-        </w:rPr>
-      </w:pPr>
-    </w:p>
-    <w:p>
-      <w:pPr>
-        <w:rPr>
-          <w:b/>
-          <w:lang w:val="nb-NO"/>
-        </w:rPr>
-      </w:pPr>
     </w:p>
     <w:p>
       <w:pPr>
@@ -712,7 +686,6 @@
           <w:b/>
           <w:lang w:val="nb-NO"/>
         </w:rPr>
-        <w:lastRenderedPageBreak/>
         <w:t xml:space="preserve">XXAMP </w:t>
       </w:r>
       <w:r>

</xml_diff>

<commit_message>
Rettet noen skrivefeil, samt "pyntet" litt :-)
</commit_message>
<xml_diff>
--- a/Kravspesifikasjon Musikkavisen.docx
+++ b/Kravspesifikasjon Musikkavisen.docx
@@ -1,41 +1,78 @@
 
 <file path=word/document.xml><?xml version="1.0" encoding="utf-8"?>
-<w:document xmlns:wpc="http://schemas.microsoft.com/office/word/2010/wordprocessingCanvas" xmlns:mc="http://schemas.openxmlformats.org/markup-compatibility/2006" xmlns:o="urn:schemas-microsoft-com:office:office" xmlns:r="http://schemas.openxmlformats.org/officeDocument/2006/relationships" xmlns:m="http://schemas.openxmlformats.org/officeDocument/2006/math" xmlns:v="urn:schemas-microsoft-com:vml" xmlns:wp14="http://schemas.microsoft.com/office/word/2010/wordprocessingDrawing" xmlns:wp="http://schemas.openxmlformats.org/drawingml/2006/wordprocessingDrawing" xmlns:w10="urn:schemas-microsoft-com:office:word" xmlns:w="http://schemas.openxmlformats.org/wordprocessingml/2006/main" xmlns:w14="http://schemas.microsoft.com/office/word/2010/wordml" xmlns:w15="http://schemas.microsoft.com/office/word/2012/wordml" xmlns:wpg="http://schemas.microsoft.com/office/word/2010/wordprocessingGroup" xmlns:wpi="http://schemas.microsoft.com/office/word/2010/wordprocessingInk" xmlns:wne="http://schemas.microsoft.com/office/word/2006/wordml" xmlns:wps="http://schemas.microsoft.com/office/word/2010/wordprocessingShape" mc:Ignorable="w14 w15 wp14">
+<w:document xmlns:wpc="http://schemas.microsoft.com/office/word/2010/wordprocessingCanvas" xmlns:mo="http://schemas.microsoft.com/office/mac/office/2008/main" xmlns:mc="http://schemas.openxmlformats.org/markup-compatibility/2006" xmlns:mv="urn:schemas-microsoft-com:mac:vml" xmlns:o="urn:schemas-microsoft-com:office:office" xmlns:r="http://schemas.openxmlformats.org/officeDocument/2006/relationships" xmlns:m="http://schemas.openxmlformats.org/officeDocument/2006/math" xmlns:v="urn:schemas-microsoft-com:vml" xmlns:wp14="http://schemas.microsoft.com/office/word/2010/wordprocessingDrawing" xmlns:wp="http://schemas.openxmlformats.org/drawingml/2006/wordprocessingDrawing" xmlns:w10="urn:schemas-microsoft-com:office:word" xmlns:w="http://schemas.openxmlformats.org/wordprocessingml/2006/main" xmlns:w14="http://schemas.microsoft.com/office/word/2010/wordml" xmlns:wpg="http://schemas.microsoft.com/office/word/2010/wordprocessingGroup" xmlns:wpi="http://schemas.microsoft.com/office/word/2010/wordprocessingInk" xmlns:wne="http://schemas.microsoft.com/office/word/2006/wordml" xmlns:wps="http://schemas.microsoft.com/office/word/2010/wordprocessingShape" mc:Ignorable="w14 wp14">
   <w:body>
     <w:p>
       <w:pPr>
         <w:pStyle w:val="Heading1"/>
-        <w:rPr>
-          <w:lang w:val="nb-NO"/>
-        </w:rPr>
-      </w:pPr>
-      <w:r>
-        <w:rPr>
-          <w:lang w:val="nb-NO"/>
-        </w:rPr>
-        <w:t>Kravspesifikasjon Musikkavisen «Tungrocken»</w:t>
-      </w:r>
-    </w:p>
-    <w:p>
-      <w:pPr>
-        <w:rPr>
-          <w:lang w:val="nb-NO"/>
-        </w:rPr>
-      </w:pPr>
-    </w:p>
-    <w:p>
-      <w:pPr>
-        <w:rPr>
-          <w:b/>
-          <w:lang w:val="nb-NO"/>
-        </w:rPr>
-      </w:pPr>
-      <w:r>
-        <w:rPr>
-          <w:b/>
-          <w:lang w:val="nb-NO"/>
-        </w:rPr>
-        <w:t>FORMÅL VED KRAVSPESIFIKASJONEN:</w:t>
+        <w:jc w:val="center"/>
+        <w:rPr>
+          <w:b/>
+          <w:sz w:val="56"/>
+          <w:szCs w:val="56"/>
+          <w:lang w:val="nb-NO"/>
+        </w:rPr>
+      </w:pPr>
+      <w:r>
+        <w:rPr>
+          <w:b/>
+          <w:sz w:val="56"/>
+          <w:szCs w:val="56"/>
+          <w:lang w:val="nb-NO"/>
+        </w:rPr>
+        <w:t>Kravspesifikasjon</w:t>
+      </w:r>
+    </w:p>
+    <w:p>
+      <w:pPr>
+        <w:pStyle w:val="Heading1"/>
+        <w:jc w:val="center"/>
+        <w:rPr>
+          <w:b/>
+          <w:sz w:val="56"/>
+          <w:szCs w:val="56"/>
+          <w:lang w:val="nb-NO"/>
+        </w:rPr>
+      </w:pPr>
+      <w:r>
+        <w:rPr>
+          <w:b/>
+          <w:sz w:val="56"/>
+          <w:szCs w:val="56"/>
+          <w:lang w:val="nb-NO"/>
+        </w:rPr>
+        <w:t>Musikkavisen «Tungrocken»</w:t>
+      </w:r>
+    </w:p>
+    <w:p>
+      <w:pPr>
+        <w:rPr>
+          <w:lang w:val="nb-NO"/>
+        </w:rPr>
+      </w:pPr>
+    </w:p>
+    <w:p>
+      <w:pPr>
+        <w:rPr>
+          <w:b/>
+          <w:lang w:val="nb-NO"/>
+        </w:rPr>
+      </w:pPr>
+    </w:p>
+    <w:p>
+      <w:pPr>
+        <w:pStyle w:val="Heading3"/>
+        <w:rPr>
+          <w:b/>
+          <w:lang w:val="nb-NO"/>
+        </w:rPr>
+      </w:pPr>
+      <w:r>
+        <w:rPr>
+          <w:b/>
+          <w:lang w:val="nb-NO"/>
+        </w:rPr>
+        <w:t>FORMÅL VED KRAVSPESIFIKASJONEN</w:t>
       </w:r>
     </w:p>
     <w:p>
@@ -72,36 +109,67 @@
     </w:p>
     <w:p>
       <w:pPr>
-        <w:rPr>
-          <w:b/>
-          <w:lang w:val="nb-NO"/>
-        </w:rPr>
-      </w:pPr>
-      <w:r>
-        <w:rPr>
-          <w:b/>
-          <w:lang w:val="nb-NO"/>
-        </w:rPr>
-        <w:t xml:space="preserve">Utvikling av produkt: </w:t>
-      </w:r>
-    </w:p>
-    <w:p>
-      <w:pPr>
-        <w:rPr>
-          <w:lang w:val="nb-NO"/>
-        </w:rPr>
-      </w:pPr>
-      <w:r>
-        <w:rPr>
-          <w:lang w:val="nb-NO"/>
-        </w:rPr>
-        <w:t>I dette prosjektet har vi brukt SQL 2012 for å lage en database som skal holde informasjonen som nettsiden trenger for å fungere slik vi ønske</w:t>
-      </w:r>
-      <w:r>
-        <w:rPr>
-          <w:lang w:val="nb-NO"/>
-        </w:rPr>
-        <w:t>r. Vi har brukt html og css</w:t>
+        <w:pStyle w:val="Heading3"/>
+        <w:rPr>
+          <w:b/>
+          <w:lang w:val="nb-NO"/>
+        </w:rPr>
+      </w:pPr>
+      <w:r>
+        <w:rPr>
+          <w:b/>
+          <w:lang w:val="nb-NO"/>
+        </w:rPr>
+        <w:t>UTVIKLING AV PRODUKT</w:t>
+      </w:r>
+    </w:p>
+    <w:p>
+      <w:pPr>
+        <w:rPr>
+          <w:lang w:val="nb-NO"/>
+        </w:rPr>
+      </w:pPr>
+      <w:r>
+        <w:rPr>
+          <w:lang w:val="nb-NO"/>
+        </w:rPr>
+        <w:t xml:space="preserve">I dette prosjektet har vi brukt SQL </w:t>
+      </w:r>
+      <w:r>
+        <w:rPr>
+          <w:lang w:val="nb-NO"/>
+        </w:rPr>
+        <w:t xml:space="preserve">Server </w:t>
+      </w:r>
+      <w:r>
+        <w:rPr>
+          <w:lang w:val="nb-NO"/>
+        </w:rPr>
+        <w:t>2012 for å lage en database som skal holde informasjonen som nettsiden trenger for å fungere slik vi ønske</w:t>
+      </w:r>
+      <w:r>
+        <w:rPr>
+          <w:lang w:val="nb-NO"/>
+        </w:rPr>
+        <w:t xml:space="preserve">r. Vi har brukt </w:t>
+      </w:r>
+      <w:r>
+        <w:rPr>
+          <w:lang w:val="nb-NO"/>
+        </w:rPr>
+        <w:t>HTML</w:t>
+      </w:r>
+      <w:r>
+        <w:rPr>
+          <w:lang w:val="nb-NO"/>
+        </w:rPr>
+        <w:t xml:space="preserve"> og </w:t>
+      </w:r>
+      <w:r>
+        <w:rPr>
+          <w:lang w:val="nb-NO"/>
+        </w:rPr>
+        <w:t>CSS</w:t>
       </w:r>
       <w:r>
         <w:rPr>
@@ -113,84 +181,110 @@
         <w:rPr>
           <w:lang w:val="nb-NO"/>
         </w:rPr>
-        <w:t xml:space="preserve">lage nettsiden og php for å «snakke»  mellom databasen og nettsiden.  Vi har brukt programvaren «Git» og informasjonsbrønnen «github.com» for å kollaborere på prosjektet, slik at alle utviklerene har de oppdaterte filene i prosjektet til enhver tid.  </w:t>
-      </w:r>
-    </w:p>
-    <w:p>
-      <w:pPr>
-        <w:rPr>
-          <w:lang w:val="nb-NO"/>
-        </w:rPr>
-      </w:pPr>
-    </w:p>
-    <w:p>
-      <w:pPr>
-        <w:rPr>
-          <w:lang w:val="nb-NO"/>
-        </w:rPr>
-      </w:pPr>
-      <w:r>
-        <w:rPr>
-          <w:lang w:val="nb-NO"/>
-        </w:rPr>
-        <w:t xml:space="preserve">Vi startet med å lage en database som vi såg for oss at en slik nettavis måtte ha. Deretter opprettet vi en webserver, og brukte mye tid på hvordan vi skulle få databasen og webserveren til å snakke sammen. Etter mye prøving og feiling, fikk vi serveren og databasen til å snakke sammen med php script. </w:t>
-      </w:r>
-    </w:p>
-    <w:p>
-      <w:pPr>
-        <w:rPr>
-          <w:lang w:val="nb-NO"/>
-        </w:rPr>
-      </w:pPr>
-      <w:r>
-        <w:rPr>
-          <w:lang w:val="nb-NO"/>
-        </w:rPr>
-        <w:t xml:space="preserve">Etter dette utviklet vi nettsidens utseende og funksjonalitet, slik at interaksjonen med database og server ville gå smertefritt.  Som webserver brukte vi programmet XAMPP. </w:t>
-      </w:r>
-    </w:p>
-    <w:p>
-      <w:pPr>
-        <w:rPr>
-          <w:lang w:val="nb-NO"/>
-        </w:rPr>
-      </w:pPr>
-    </w:p>
-    <w:p>
-      <w:pPr>
-        <w:rPr>
-          <w:lang w:val="nb-NO"/>
-        </w:rPr>
-      </w:pPr>
-    </w:p>
-    <w:p>
-      <w:pPr>
-        <w:rPr>
-          <w:b/>
-          <w:lang w:val="nb-NO"/>
-        </w:rPr>
-      </w:pPr>
-    </w:p>
-    <w:p>
-      <w:pPr>
-        <w:rPr>
-          <w:b/>
-          <w:lang w:val="nb-NO"/>
-        </w:rPr>
-      </w:pPr>
-      <w:r>
-        <w:rPr>
-          <w:b/>
-          <w:lang w:val="nb-NO"/>
-        </w:rPr>
-        <w:t xml:space="preserve">Applikasjonens </w:t>
-      </w:r>
-      <w:r>
-        <w:rPr>
-          <w:b/>
-          <w:lang w:val="nb-NO"/>
-        </w:rPr>
-        <w:t xml:space="preserve">formål: </w:t>
+        <w:t xml:space="preserve">lage nettsiden og </w:t>
+      </w:r>
+      <w:r>
+        <w:rPr>
+          <w:lang w:val="nb-NO"/>
+        </w:rPr>
+        <w:t>PHP</w:t>
+      </w:r>
+      <w:r>
+        <w:rPr>
+          <w:lang w:val="nb-NO"/>
+        </w:rPr>
+        <w:t xml:space="preserve"> for å «snakke»  mellom databasen og nettsiden.  Vi har brukt programvaren «Git» og informasjonsbrønnen «github.com» for å kollaborere på pr</w:t>
+      </w:r>
+      <w:r>
+        <w:rPr>
+          <w:lang w:val="nb-NO"/>
+        </w:rPr>
+        <w:t>osjektet, slik at alle utvikler</w:t>
+      </w:r>
+      <w:r>
+        <w:rPr>
+          <w:lang w:val="nb-NO"/>
+        </w:rPr>
+        <w:t>ne har de oppdaterte filene i prosjektet til enhver tid.</w:t>
+      </w:r>
+    </w:p>
+    <w:p>
+      <w:pPr>
+        <w:rPr>
+          <w:lang w:val="nb-NO"/>
+        </w:rPr>
+      </w:pPr>
+      <w:r>
+        <w:rPr>
+          <w:lang w:val="nb-NO"/>
+        </w:rPr>
+        <w:t>Vi startet m</w:t>
+      </w:r>
+      <w:r>
+        <w:rPr>
+          <w:lang w:val="nb-NO"/>
+        </w:rPr>
+        <w:t>ed å lage en database som vi så</w:t>
+      </w:r>
+      <w:r>
+        <w:rPr>
+          <w:lang w:val="nb-NO"/>
+        </w:rPr>
+        <w:t xml:space="preserve"> for oss at en slik nettavis måtte ha. Deretter opprettet vi en webserver, og brukte mye tid på hvordan vi skulle få databasen og webserveren til å snakke sammen. Etter mye prøving og feiling, fikk vi serveren og databasen til å snakke sammen med </w:t>
+      </w:r>
+      <w:r>
+        <w:rPr>
+          <w:lang w:val="nb-NO"/>
+        </w:rPr>
+        <w:t>PHP-</w:t>
+      </w:r>
+      <w:r>
+        <w:rPr>
+          <w:lang w:val="nb-NO"/>
+        </w:rPr>
+        <w:t xml:space="preserve">script. </w:t>
+      </w:r>
+    </w:p>
+    <w:p>
+      <w:pPr>
+        <w:rPr>
+          <w:lang w:val="nb-NO"/>
+        </w:rPr>
+      </w:pPr>
+      <w:r>
+        <w:rPr>
+          <w:lang w:val="nb-NO"/>
+        </w:rPr>
+        <w:t>Etter dette utviklet vi nettsidens utseende og funksjonalitet, slik at interaksjonen med database og server ville gå smertefritt.  Som webserver brukte vi programmet XAMPP</w:t>
+      </w:r>
+      <w:r>
+        <w:rPr>
+          <w:lang w:val="nb-NO"/>
+        </w:rPr>
+        <w:t>, som kjører på Apache-server.</w:t>
+      </w:r>
+    </w:p>
+    <w:p>
+      <w:pPr>
+        <w:rPr>
+          <w:lang w:val="nb-NO"/>
+        </w:rPr>
+      </w:pPr>
+    </w:p>
+    <w:p>
+      <w:pPr>
+        <w:pStyle w:val="Heading3"/>
+        <w:rPr>
+          <w:b/>
+          <w:lang w:val="nb-NO"/>
+        </w:rPr>
+      </w:pPr>
+      <w:r>
+        <w:rPr>
+          <w:b/>
+          <w:lang w:val="nb-NO"/>
+        </w:rPr>
+        <w:t>APPLIKASJONENS FORMÅL</w:t>
       </w:r>
     </w:p>
     <w:p>
@@ -240,46 +334,31 @@
         <w:rPr>
           <w:lang w:val="nb-NO"/>
         </w:rPr>
-        <w:t xml:space="preserve"> Gjesten vil kun ha mulighet til å se deler av innholdet på nettsiden. Denne typen brukere vil ikke ha noen andre rettigheter. For å få leserettigheter må brukerene betale, slik at de kan se hele innholdet på nettsiden. Da får de et abonnement som kan fornyes, når det går ut. </w:t>
-      </w:r>
-      <w:bookmarkStart w:id="0" w:name="_GoBack"/>
-      <w:bookmarkEnd w:id="0"/>
-    </w:p>
-    <w:p>
-      <w:pPr>
-        <w:rPr>
-          <w:b/>
-          <w:lang w:val="nb-NO"/>
-        </w:rPr>
-      </w:pPr>
-    </w:p>
-    <w:p>
-      <w:pPr>
-        <w:rPr>
-          <w:b/>
-          <w:lang w:val="nb-NO"/>
-        </w:rPr>
-      </w:pPr>
-    </w:p>
-    <w:p>
-      <w:pPr>
-        <w:rPr>
-          <w:lang w:val="nb-NO"/>
-        </w:rPr>
-      </w:pPr>
-      <w:r>
-        <w:rPr>
-          <w:b/>
-          <w:lang w:val="nb-NO"/>
-        </w:rPr>
-        <w:t>Applikasjonens</w:t>
-      </w:r>
-      <w:r>
-        <w:rPr>
-          <w:b/>
-          <w:lang w:val="nb-NO"/>
-        </w:rPr>
-        <w:t xml:space="preserve"> funksjoner: </w:t>
+        <w:t xml:space="preserve"> Gjesten vil kun ha mulighet til å se deler av innholdet på nettsiden. Denne typen brukere vil ikke ha noen andre rettigheter. For å få leserettigheter må brukerene betale, slik at de kan se hele innholdet på nettsiden. Da får de et abonnement som kan fornyes, når det går ut.</w:t>
+      </w:r>
+    </w:p>
+    <w:p>
+      <w:pPr>
+        <w:rPr>
+          <w:lang w:val="nb-NO"/>
+        </w:rPr>
+      </w:pPr>
+    </w:p>
+    <w:p>
+      <w:pPr>
+        <w:pStyle w:val="Heading3"/>
+        <w:rPr>
+          <w:b/>
+          <w:lang w:val="nb-NO"/>
+        </w:rPr>
+      </w:pPr>
+      <w:r>
+        <w:rPr>
+          <w:b/>
+          <w:lang w:val="nb-NO"/>
+        </w:rPr>
+        <w:lastRenderedPageBreak/>
+        <w:t>APPLIKASJONENS FUNKSJONER</w:t>
       </w:r>
     </w:p>
     <w:p>
@@ -298,7 +377,6 @@
     <w:p>
       <w:pPr>
         <w:rPr>
-          <w:b/>
           <w:lang w:val="nb-NO"/>
         </w:rPr>
       </w:pPr>
@@ -555,25 +633,74 @@
     </w:p>
     <w:p>
       <w:pPr>
-        <w:rPr>
-          <w:b/>
-          <w:lang w:val="nb-NO"/>
-        </w:rPr>
-      </w:pPr>
-    </w:p>
-    <w:p>
-      <w:pPr>
-        <w:rPr>
-          <w:b/>
-          <w:lang w:val="nb-NO"/>
-        </w:rPr>
-      </w:pPr>
-      <w:r>
-        <w:rPr>
-          <w:b/>
-          <w:lang w:val="nb-NO"/>
-        </w:rPr>
-        <w:t>Tekniske definisjoner, akronymer og forkortelser</w:t>
+        <w:pStyle w:val="Heading3"/>
+        <w:rPr>
+          <w:b/>
+          <w:lang w:val="nb-NO"/>
+        </w:rPr>
+      </w:pPr>
+      <w:r>
+        <w:rPr>
+          <w:b/>
+          <w:lang w:val="nb-NO"/>
+        </w:rPr>
+        <w:t>TEKNISKE</w:t>
+      </w:r>
+      <w:r>
+        <w:rPr>
+          <w:b/>
+          <w:lang w:val="nb-NO"/>
+        </w:rPr>
+        <w:t xml:space="preserve"> </w:t>
+      </w:r>
+      <w:r>
+        <w:rPr>
+          <w:b/>
+          <w:lang w:val="nb-NO"/>
+        </w:rPr>
+        <w:t>DEFINISJONER</w:t>
+      </w:r>
+      <w:r>
+        <w:rPr>
+          <w:b/>
+          <w:lang w:val="nb-NO"/>
+        </w:rPr>
+        <w:t xml:space="preserve">, </w:t>
+      </w:r>
+      <w:r>
+        <w:rPr>
+          <w:b/>
+          <w:lang w:val="nb-NO"/>
+        </w:rPr>
+        <w:t>AKRONYMER</w:t>
+      </w:r>
+      <w:r>
+        <w:rPr>
+          <w:b/>
+          <w:lang w:val="nb-NO"/>
+        </w:rPr>
+        <w:t xml:space="preserve"> </w:t>
+      </w:r>
+      <w:r>
+        <w:rPr>
+          <w:b/>
+          <w:lang w:val="nb-NO"/>
+        </w:rPr>
+        <w:t>OG</w:t>
+      </w:r>
+      <w:r>
+        <w:rPr>
+          <w:b/>
+          <w:lang w:val="nb-NO"/>
+        </w:rPr>
+        <w:t xml:space="preserve"> </w:t>
+      </w:r>
+      <w:r>
+        <w:rPr>
+          <w:b/>
+          <w:lang w:val="nb-NO"/>
+        </w:rPr>
+        <w:t>FORTKORTELSER</w:t>
       </w:r>
     </w:p>
     <w:p>
@@ -606,7 +733,13 @@
         <w:rPr>
           <w:lang w:val="nb-NO"/>
         </w:rPr>
-        <w:t>hyperText markup Language</w:t>
+        <w:t>HyperText M</w:t>
+      </w:r>
+      <w:r>
+        <w:rPr>
+          <w:lang w:val="nb-NO"/>
+        </w:rPr>
+        <w:t>arkup Language</w:t>
       </w:r>
       <w:r>
         <w:rPr>
@@ -645,7 +778,19 @@
         <w:rPr>
           <w:lang w:val="nb-NO"/>
         </w:rPr>
-        <w:t xml:space="preserve">(Cascading Style Sheets) er et spark som brukes til å definer utseende på filer skrevet I HTML eller XML. </w:t>
+        <w:t xml:space="preserve">(Cascading Style Sheets) er et </w:t>
+      </w:r>
+      <w:r>
+        <w:rPr>
+          <w:lang w:val="nb-NO"/>
+        </w:rPr>
+        <w:t>språk</w:t>
+      </w:r>
+      <w:r>
+        <w:rPr>
+          <w:lang w:val="nb-NO"/>
+        </w:rPr>
+        <w:t xml:space="preserve"> som brukes til å definer utseende på filer skrevet I HTML eller XML. </w:t>
       </w:r>
     </w:p>
     <w:p>
@@ -672,7 +817,21 @@
         <w:rPr>
           <w:lang w:val="nb-NO"/>
         </w:rPr>
-        <w:t xml:space="preserve">(Hypertext Preprocessor) er et dynamisk, tolket og løst typet programmeringsspråk hovedsakling brukt for å utvikle dynamiske nettsider. </w:t>
+        <w:t>(Hypertext Preprocessor) er et dynamisk, tolket og løst typet</w:t>
+      </w:r>
+      <w:r>
+        <w:rPr>
+          <w:lang w:val="nb-NO"/>
+        </w:rPr>
+        <w:t xml:space="preserve"> programmeringsspråk hovedsakli</w:t>
+      </w:r>
+      <w:bookmarkStart w:id="0" w:name="_GoBack"/>
+      <w:bookmarkEnd w:id="0"/>
+      <w:r>
+        <w:rPr>
+          <w:lang w:val="nb-NO"/>
+        </w:rPr>
+        <w:t xml:space="preserve">g brukt for å utvikle dynamiske nettsider. </w:t>
       </w:r>
     </w:p>
     <w:p>
@@ -728,8 +887,8 @@
 </file>
 
 <file path=word/numbering.xml><?xml version="1.0" encoding="utf-8"?>
-<w:numbering xmlns:wpc="http://schemas.microsoft.com/office/word/2010/wordprocessingCanvas" xmlns:mc="http://schemas.openxmlformats.org/markup-compatibility/2006" xmlns:o="urn:schemas-microsoft-com:office:office" xmlns:r="http://schemas.openxmlformats.org/officeDocument/2006/relationships" xmlns:m="http://schemas.openxmlformats.org/officeDocument/2006/math" xmlns:v="urn:schemas-microsoft-com:vml" xmlns:wp14="http://schemas.microsoft.com/office/word/2010/wordprocessingDrawing" xmlns:wp="http://schemas.openxmlformats.org/drawingml/2006/wordprocessingDrawing" xmlns:w10="urn:schemas-microsoft-com:office:word" xmlns:w="http://schemas.openxmlformats.org/wordprocessingml/2006/main" xmlns:w14="http://schemas.microsoft.com/office/word/2010/wordml" xmlns:w15="http://schemas.microsoft.com/office/word/2012/wordml" xmlns:wpg="http://schemas.microsoft.com/office/word/2010/wordprocessingGroup" xmlns:wpi="http://schemas.microsoft.com/office/word/2010/wordprocessingInk" xmlns:wne="http://schemas.microsoft.com/office/word/2006/wordml" xmlns:wps="http://schemas.microsoft.com/office/word/2010/wordprocessingShape" mc:Ignorable="w14 w15 wp14">
-  <w:abstractNum w:abstractNumId="0" w15:restartNumberingAfterBreak="0">
+<w:numbering xmlns:wpc="http://schemas.microsoft.com/office/word/2010/wordprocessingCanvas" xmlns:mo="http://schemas.microsoft.com/office/mac/office/2008/main" xmlns:mc="http://schemas.openxmlformats.org/markup-compatibility/2006" xmlns:mv="urn:schemas-microsoft-com:mac:vml" xmlns:o="urn:schemas-microsoft-com:office:office" xmlns:r="http://schemas.openxmlformats.org/officeDocument/2006/relationships" xmlns:m="http://schemas.openxmlformats.org/officeDocument/2006/math" xmlns:v="urn:schemas-microsoft-com:vml" xmlns:wp14="http://schemas.microsoft.com/office/word/2010/wordprocessingDrawing" xmlns:wp="http://schemas.openxmlformats.org/drawingml/2006/wordprocessingDrawing" xmlns:w10="urn:schemas-microsoft-com:office:word" xmlns:w="http://schemas.openxmlformats.org/wordprocessingml/2006/main" xmlns:w14="http://schemas.microsoft.com/office/word/2010/wordml" xmlns:wpg="http://schemas.microsoft.com/office/word/2010/wordprocessingGroup" xmlns:wpi="http://schemas.microsoft.com/office/word/2010/wordprocessingInk" xmlns:wne="http://schemas.microsoft.com/office/word/2006/wordml" xmlns:wps="http://schemas.microsoft.com/office/word/2010/wordprocessingShape" mc:Ignorable="w14 wp14">
+  <w:abstractNum w:abstractNumId="0">
     <w:nsid w:val="045C6940"/>
     <w:multiLevelType w:val="hybridMultilevel"/>
     <w:tmpl w:val="29CCF570"/>
@@ -842,7 +1001,7 @@
       </w:rPr>
     </w:lvl>
   </w:abstractNum>
-  <w:abstractNum w:abstractNumId="1" w15:restartNumberingAfterBreak="0">
+  <w:abstractNum w:abstractNumId="1">
     <w:nsid w:val="48AB1E3B"/>
     <w:multiLevelType w:val="hybridMultilevel"/>
     <w:tmpl w:val="839A4C7A"/>
@@ -955,7 +1114,7 @@
       </w:rPr>
     </w:lvl>
   </w:abstractNum>
-  <w:abstractNum w:abstractNumId="2" w15:restartNumberingAfterBreak="0">
+  <w:abstractNum w:abstractNumId="2">
     <w:nsid w:val="49E21ADF"/>
     <w:multiLevelType w:val="hybridMultilevel"/>
     <w:tmpl w:val="2E0854E8"/>
@@ -1068,7 +1227,7 @@
       </w:rPr>
     </w:lvl>
   </w:abstractNum>
-  <w:abstractNum w:abstractNumId="3" w15:restartNumberingAfterBreak="0">
+  <w:abstractNum w:abstractNumId="3">
     <w:nsid w:val="4DE80BFC"/>
     <w:multiLevelType w:val="hybridMultilevel"/>
     <w:tmpl w:val="C5A27E16"/>
@@ -1181,7 +1340,7 @@
       </w:rPr>
     </w:lvl>
   </w:abstractNum>
-  <w:abstractNum w:abstractNumId="4" w15:restartNumberingAfterBreak="0">
+  <w:abstractNum w:abstractNumId="4">
     <w:nsid w:val="520671B8"/>
     <w:multiLevelType w:val="hybridMultilevel"/>
     <w:tmpl w:val="EA9C027E"/>
@@ -1294,7 +1453,7 @@
       </w:rPr>
     </w:lvl>
   </w:abstractNum>
-  <w:abstractNum w:abstractNumId="5" w15:restartNumberingAfterBreak="0">
+  <w:abstractNum w:abstractNumId="5">
     <w:nsid w:val="648218D3"/>
     <w:multiLevelType w:val="hybridMultilevel"/>
     <w:tmpl w:val="36F6ECC4"/>
@@ -1407,7 +1566,7 @@
       </w:rPr>
     </w:lvl>
   </w:abstractNum>
-  <w:abstractNum w:abstractNumId="6" w15:restartNumberingAfterBreak="0">
+  <w:abstractNum w:abstractNumId="6">
     <w:nsid w:val="764D28D4"/>
     <w:multiLevelType w:val="multilevel"/>
     <w:tmpl w:val="29D43950"/>
@@ -1556,7 +1715,7 @@
       </w:rPr>
     </w:lvl>
   </w:abstractNum>
-  <w:abstractNum w:abstractNumId="7" w15:restartNumberingAfterBreak="0">
+  <w:abstractNum w:abstractNumId="7">
     <w:nsid w:val="7F6506F5"/>
     <w:multiLevelType w:val="hybridMultilevel"/>
     <w:tmpl w:val="509A8198"/>
@@ -1697,7 +1856,7 @@
 </file>
 
 <file path=word/styles.xml><?xml version="1.0" encoding="utf-8"?>
-<w:styles xmlns:mc="http://schemas.openxmlformats.org/markup-compatibility/2006" xmlns:r="http://schemas.openxmlformats.org/officeDocument/2006/relationships" xmlns:w="http://schemas.openxmlformats.org/wordprocessingml/2006/main" xmlns:w14="http://schemas.microsoft.com/office/word/2010/wordml" xmlns:w15="http://schemas.microsoft.com/office/word/2012/wordml" mc:Ignorable="w14 w15">
+<w:styles xmlns:mc="http://schemas.openxmlformats.org/markup-compatibility/2006" xmlns:r="http://schemas.openxmlformats.org/officeDocument/2006/relationships" xmlns:w="http://schemas.openxmlformats.org/wordprocessingml/2006/main" xmlns:w14="http://schemas.microsoft.com/office/word/2010/wordml" mc:Ignorable="w14">
   <w:docDefaults>
     <w:rPrDefault>
       <w:rPr>
@@ -1713,378 +1872,432 @@
       </w:pPr>
     </w:pPrDefault>
   </w:docDefaults>
-  <w:latentStyles w:defLockedState="0" w:defUIPriority="99" w:defSemiHidden="0" w:defUnhideWhenUsed="0" w:defQFormat="0" w:count="371">
-    <w:lsdException w:name="Normal" w:uiPriority="0" w:qFormat="1"/>
-    <w:lsdException w:name="heading 1" w:uiPriority="9" w:qFormat="1"/>
-    <w:lsdException w:name="heading 2" w:semiHidden="1" w:uiPriority="9" w:unhideWhenUsed="1" w:qFormat="1"/>
-    <w:lsdException w:name="heading 3" w:semiHidden="1" w:uiPriority="9" w:unhideWhenUsed="1" w:qFormat="1"/>
-    <w:lsdException w:name="heading 4" w:semiHidden="1" w:uiPriority="9" w:unhideWhenUsed="1" w:qFormat="1"/>
-    <w:lsdException w:name="heading 5" w:semiHidden="1" w:uiPriority="9" w:unhideWhenUsed="1" w:qFormat="1"/>
-    <w:lsdException w:name="heading 6" w:semiHidden="1" w:uiPriority="9" w:unhideWhenUsed="1" w:qFormat="1"/>
-    <w:lsdException w:name="heading 7" w:semiHidden="1" w:uiPriority="9" w:unhideWhenUsed="1" w:qFormat="1"/>
-    <w:lsdException w:name="heading 8" w:semiHidden="1" w:uiPriority="9" w:unhideWhenUsed="1" w:qFormat="1"/>
-    <w:lsdException w:name="heading 9" w:semiHidden="1" w:uiPriority="9" w:unhideWhenUsed="1" w:qFormat="1"/>
-    <w:lsdException w:name="index 1" w:semiHidden="1" w:unhideWhenUsed="1"/>
-    <w:lsdException w:name="index 2" w:semiHidden="1" w:unhideWhenUsed="1"/>
-    <w:lsdException w:name="index 3" w:semiHidden="1" w:unhideWhenUsed="1"/>
-    <w:lsdException w:name="index 4" w:semiHidden="1" w:unhideWhenUsed="1"/>
-    <w:lsdException w:name="index 5" w:semiHidden="1" w:unhideWhenUsed="1"/>
-    <w:lsdException w:name="index 6" w:semiHidden="1" w:unhideWhenUsed="1"/>
-    <w:lsdException w:name="index 7" w:semiHidden="1" w:unhideWhenUsed="1"/>
-    <w:lsdException w:name="index 8" w:semiHidden="1" w:unhideWhenUsed="1"/>
-    <w:lsdException w:name="index 9" w:semiHidden="1" w:unhideWhenUsed="1"/>
-    <w:lsdException w:name="toc 1" w:semiHidden="1" w:uiPriority="39" w:unhideWhenUsed="1"/>
-    <w:lsdException w:name="toc 2" w:semiHidden="1" w:uiPriority="39" w:unhideWhenUsed="1"/>
-    <w:lsdException w:name="toc 3" w:semiHidden="1" w:uiPriority="39" w:unhideWhenUsed="1"/>
-    <w:lsdException w:name="toc 4" w:semiHidden="1" w:uiPriority="39" w:unhideWhenUsed="1"/>
-    <w:lsdException w:name="toc 5" w:semiHidden="1" w:uiPriority="39" w:unhideWhenUsed="1"/>
-    <w:lsdException w:name="toc 6" w:semiHidden="1" w:uiPriority="39" w:unhideWhenUsed="1"/>
-    <w:lsdException w:name="toc 7" w:semiHidden="1" w:uiPriority="39" w:unhideWhenUsed="1"/>
-    <w:lsdException w:name="toc 8" w:semiHidden="1" w:uiPriority="39" w:unhideWhenUsed="1"/>
-    <w:lsdException w:name="toc 9" w:semiHidden="1" w:uiPriority="39" w:unhideWhenUsed="1"/>
-    <w:lsdException w:name="Normal Indent" w:semiHidden="1" w:unhideWhenUsed="1"/>
-    <w:lsdException w:name="footnote text" w:semiHidden="1" w:unhideWhenUsed="1"/>
-    <w:lsdException w:name="annotation text" w:semiHidden="1" w:unhideWhenUsed="1"/>
-    <w:lsdException w:name="header" w:semiHidden="1" w:unhideWhenUsed="1"/>
-    <w:lsdException w:name="footer" w:semiHidden="1" w:unhideWhenUsed="1"/>
-    <w:lsdException w:name="index heading" w:semiHidden="1" w:unhideWhenUsed="1"/>
-    <w:lsdException w:name="caption" w:semiHidden="1" w:uiPriority="35" w:unhideWhenUsed="1" w:qFormat="1"/>
-    <w:lsdException w:name="table of figures" w:semiHidden="1" w:unhideWhenUsed="1"/>
-    <w:lsdException w:name="envelope address" w:semiHidden="1" w:unhideWhenUsed="1"/>
-    <w:lsdException w:name="envelope return" w:semiHidden="1" w:unhideWhenUsed="1"/>
-    <w:lsdException w:name="footnote reference" w:semiHidden="1" w:unhideWhenUsed="1"/>
-    <w:lsdException w:name="annotation reference" w:semiHidden="1" w:unhideWhenUsed="1"/>
-    <w:lsdException w:name="line number" w:semiHidden="1" w:unhideWhenUsed="1"/>
-    <w:lsdException w:name="page number" w:semiHidden="1" w:unhideWhenUsed="1"/>
-    <w:lsdException w:name="endnote reference" w:semiHidden="1" w:unhideWhenUsed="1"/>
-    <w:lsdException w:name="endnote text" w:semiHidden="1" w:unhideWhenUsed="1"/>
-    <w:lsdException w:name="table of authorities" w:semiHidden="1" w:unhideWhenUsed="1"/>
-    <w:lsdException w:name="macro" w:semiHidden="1" w:unhideWhenUsed="1"/>
-    <w:lsdException w:name="toa heading" w:semiHidden="1" w:unhideWhenUsed="1"/>
-    <w:lsdException w:name="List" w:semiHidden="1" w:unhideWhenUsed="1"/>
-    <w:lsdException w:name="List Bullet" w:semiHidden="1" w:unhideWhenUsed="1"/>
-    <w:lsdException w:name="List Number" w:semiHidden="1" w:unhideWhenUsed="1"/>
-    <w:lsdException w:name="List 2" w:semiHidden="1" w:unhideWhenUsed="1"/>
-    <w:lsdException w:name="List 3" w:semiHidden="1" w:unhideWhenUsed="1"/>
-    <w:lsdException w:name="List 4" w:semiHidden="1" w:unhideWhenUsed="1"/>
-    <w:lsdException w:name="List 5" w:semiHidden="1" w:unhideWhenUsed="1"/>
-    <w:lsdException w:name="List Bullet 2" w:semiHidden="1" w:unhideWhenUsed="1"/>
-    <w:lsdException w:name="List Bullet 3" w:semiHidden="1" w:unhideWhenUsed="1"/>
-    <w:lsdException w:name="List Bullet 4" w:semiHidden="1" w:unhideWhenUsed="1"/>
-    <w:lsdException w:name="List Bullet 5" w:semiHidden="1" w:unhideWhenUsed="1"/>
-    <w:lsdException w:name="List Number 2" w:semiHidden="1" w:unhideWhenUsed="1"/>
-    <w:lsdException w:name="List Number 3" w:semiHidden="1" w:unhideWhenUsed="1"/>
-    <w:lsdException w:name="List Number 4" w:semiHidden="1" w:unhideWhenUsed="1"/>
-    <w:lsdException w:name="List Number 5" w:semiHidden="1" w:unhideWhenUsed="1"/>
-    <w:lsdException w:name="Title" w:uiPriority="10" w:qFormat="1"/>
-    <w:lsdException w:name="Closing" w:semiHidden="1" w:unhideWhenUsed="1"/>
-    <w:lsdException w:name="Signature" w:semiHidden="1" w:unhideWhenUsed="1"/>
-    <w:lsdException w:name="Default Paragraph Font" w:semiHidden="1" w:uiPriority="1" w:unhideWhenUsed="1"/>
-    <w:lsdException w:name="Body Text" w:semiHidden="1" w:unhideWhenUsed="1"/>
-    <w:lsdException w:name="Body Text Indent" w:semiHidden="1" w:unhideWhenUsed="1"/>
-    <w:lsdException w:name="List Continue" w:semiHidden="1" w:unhideWhenUsed="1"/>
-    <w:lsdException w:name="List Continue 2" w:semiHidden="1" w:unhideWhenUsed="1"/>
-    <w:lsdException w:name="List Continue 3" w:semiHidden="1" w:unhideWhenUsed="1"/>
-    <w:lsdException w:name="List Continue 4" w:semiHidden="1" w:unhideWhenUsed="1"/>
-    <w:lsdException w:name="List Continue 5" w:semiHidden="1" w:unhideWhenUsed="1"/>
-    <w:lsdException w:name="Message Header" w:semiHidden="1" w:unhideWhenUsed="1"/>
-    <w:lsdException w:name="Subtitle" w:uiPriority="11" w:qFormat="1"/>
-    <w:lsdException w:name="Salutation" w:semiHidden="1" w:unhideWhenUsed="1"/>
-    <w:lsdException w:name="Date" w:semiHidden="1" w:unhideWhenUsed="1"/>
-    <w:lsdException w:name="Body Text First Indent" w:semiHidden="1" w:unhideWhenUsed="1"/>
-    <w:lsdException w:name="Body Text First Indent 2" w:semiHidden="1" w:unhideWhenUsed="1"/>
-    <w:lsdException w:name="Note Heading" w:semiHidden="1" w:unhideWhenUsed="1"/>
-    <w:lsdException w:name="Body Text 2" w:semiHidden="1" w:unhideWhenUsed="1"/>
-    <w:lsdException w:name="Body Text 3" w:semiHidden="1" w:unhideWhenUsed="1"/>
-    <w:lsdException w:name="Body Text Indent 2" w:semiHidden="1" w:unhideWhenUsed="1"/>
-    <w:lsdException w:name="Body Text Indent 3" w:semiHidden="1" w:unhideWhenUsed="1"/>
-    <w:lsdException w:name="Block Text" w:semiHidden="1" w:unhideWhenUsed="1"/>
-    <w:lsdException w:name="Hyperlink" w:semiHidden="1" w:unhideWhenUsed="1"/>
-    <w:lsdException w:name="FollowedHyperlink" w:semiHidden="1" w:unhideWhenUsed="1"/>
-    <w:lsdException w:name="Strong" w:uiPriority="22" w:qFormat="1"/>
-    <w:lsdException w:name="Emphasis" w:uiPriority="20" w:qFormat="1"/>
-    <w:lsdException w:name="Document Map" w:semiHidden="1" w:unhideWhenUsed="1"/>
-    <w:lsdException w:name="Plain Text" w:semiHidden="1" w:unhideWhenUsed="1"/>
-    <w:lsdException w:name="E-mail Signature" w:semiHidden="1" w:unhideWhenUsed="1"/>
-    <w:lsdException w:name="HTML Top of Form" w:semiHidden="1" w:unhideWhenUsed="1"/>
-    <w:lsdException w:name="HTML Bottom of Form" w:semiHidden="1" w:unhideWhenUsed="1"/>
-    <w:lsdException w:name="Normal (Web)" w:semiHidden="1" w:unhideWhenUsed="1"/>
-    <w:lsdException w:name="HTML Acronym" w:semiHidden="1" w:unhideWhenUsed="1"/>
-    <w:lsdException w:name="HTML Address" w:semiHidden="1" w:unhideWhenUsed="1"/>
-    <w:lsdException w:name="HTML Cite" w:semiHidden="1" w:unhideWhenUsed="1"/>
-    <w:lsdException w:name="HTML Code" w:semiHidden="1" w:unhideWhenUsed="1"/>
-    <w:lsdException w:name="HTML Definition" w:semiHidden="1" w:unhideWhenUsed="1"/>
-    <w:lsdException w:name="HTML Keyboard" w:semiHidden="1" w:unhideWhenUsed="1"/>
-    <w:lsdException w:name="HTML Preformatted" w:semiHidden="1" w:unhideWhenUsed="1"/>
-    <w:lsdException w:name="HTML Sample" w:semiHidden="1" w:unhideWhenUsed="1"/>
-    <w:lsdException w:name="HTML Typewriter" w:semiHidden="1" w:unhideWhenUsed="1"/>
-    <w:lsdException w:name="HTML Variable" w:semiHidden="1" w:unhideWhenUsed="1"/>
-    <w:lsdException w:name="Normal Table" w:semiHidden="1" w:unhideWhenUsed="1"/>
-    <w:lsdException w:name="annotation subject" w:semiHidden="1" w:unhideWhenUsed="1"/>
-    <w:lsdException w:name="No List" w:semiHidden="1" w:unhideWhenUsed="1"/>
-    <w:lsdException w:name="Outline List 1" w:semiHidden="1" w:unhideWhenUsed="1"/>
-    <w:lsdException w:name="Outline List 2" w:semiHidden="1" w:unhideWhenUsed="1"/>
-    <w:lsdException w:name="Outline List 3" w:semiHidden="1" w:unhideWhenUsed="1"/>
-    <w:lsdException w:name="Table Simple 1" w:semiHidden="1" w:unhideWhenUsed="1"/>
-    <w:lsdException w:name="Table Simple 2" w:semiHidden="1" w:unhideWhenUsed="1"/>
-    <w:lsdException w:name="Table Simple 3" w:semiHidden="1" w:unhideWhenUsed="1"/>
-    <w:lsdException w:name="Table Classic 1" w:semiHidden="1" w:unhideWhenUsed="1"/>
-    <w:lsdException w:name="Table Classic 2" w:semiHidden="1" w:unhideWhenUsed="1"/>
-    <w:lsdException w:name="Table Classic 3" w:semiHidden="1" w:unhideWhenUsed="1"/>
-    <w:lsdException w:name="Table Classic 4" w:semiHidden="1" w:unhideWhenUsed="1"/>
-    <w:lsdException w:name="Table Colorful 1" w:semiHidden="1" w:unhideWhenUsed="1"/>
-    <w:lsdException w:name="Table Colorful 2" w:semiHidden="1" w:unhideWhenUsed="1"/>
-    <w:lsdException w:name="Table Colorful 3" w:semiHidden="1" w:unhideWhenUsed="1"/>
-    <w:lsdException w:name="Table Columns 1" w:semiHidden="1" w:unhideWhenUsed="1"/>
-    <w:lsdException w:name="Table Columns 2" w:semiHidden="1" w:unhideWhenUsed="1"/>
-    <w:lsdException w:name="Table Columns 3" w:semiHidden="1" w:unhideWhenUsed="1"/>
-    <w:lsdException w:name="Table Columns 4" w:semiHidden="1" w:unhideWhenUsed="1"/>
-    <w:lsdException w:name="Table Columns 5" w:semiHidden="1" w:unhideWhenUsed="1"/>
-    <w:lsdException w:name="Table Grid 1" w:semiHidden="1" w:unhideWhenUsed="1"/>
-    <w:lsdException w:name="Table Grid 2" w:semiHidden="1" w:unhideWhenUsed="1"/>
-    <w:lsdException w:name="Table Grid 3" w:semiHidden="1" w:unhideWhenUsed="1"/>
-    <w:lsdException w:name="Table Grid 4" w:semiHidden="1" w:unhideWhenUsed="1"/>
-    <w:lsdException w:name="Table Grid 5" w:semiHidden="1" w:unhideWhenUsed="1"/>
-    <w:lsdException w:name="Table Grid 6" w:semiHidden="1" w:unhideWhenUsed="1"/>
-    <w:lsdException w:name="Table Grid 7" w:semiHidden="1" w:unhideWhenUsed="1"/>
-    <w:lsdException w:name="Table Grid 8" w:semiHidden="1" w:unhideWhenUsed="1"/>
-    <w:lsdException w:name="Table List 1" w:semiHidden="1" w:unhideWhenUsed="1"/>
-    <w:lsdException w:name="Table List 2" w:semiHidden="1" w:unhideWhenUsed="1"/>
-    <w:lsdException w:name="Table List 3" w:semiHidden="1" w:unhideWhenUsed="1"/>
-    <w:lsdException w:name="Table List 4" w:semiHidden="1" w:unhideWhenUsed="1"/>
-    <w:lsdException w:name="Table List 5" w:semiHidden="1" w:unhideWhenUsed="1"/>
-    <w:lsdException w:name="Table List 6" w:semiHidden="1" w:unhideWhenUsed="1"/>
-    <w:lsdException w:name="Table List 7" w:semiHidden="1" w:unhideWhenUsed="1"/>
-    <w:lsdException w:name="Table List 8" w:semiHidden="1" w:unhideWhenUsed="1"/>
-    <w:lsdException w:name="Table 3D effects 1" w:semiHidden="1" w:unhideWhenUsed="1"/>
-    <w:lsdException w:name="Table 3D effects 2" w:semiHidden="1" w:unhideWhenUsed="1"/>
-    <w:lsdException w:name="Table 3D effects 3" w:semiHidden="1" w:unhideWhenUsed="1"/>
-    <w:lsdException w:name="Table Contemporary" w:semiHidden="1" w:unhideWhenUsed="1"/>
-    <w:lsdException w:name="Table Elegant" w:semiHidden="1" w:unhideWhenUsed="1"/>
-    <w:lsdException w:name="Table Professional" w:semiHidden="1" w:unhideWhenUsed="1"/>
-    <w:lsdException w:name="Table Subtle 1" w:semiHidden="1" w:unhideWhenUsed="1"/>
-    <w:lsdException w:name="Table Subtle 2" w:semiHidden="1" w:unhideWhenUsed="1"/>
-    <w:lsdException w:name="Table Web 1" w:semiHidden="1" w:unhideWhenUsed="1"/>
-    <w:lsdException w:name="Table Web 2" w:semiHidden="1" w:unhideWhenUsed="1"/>
-    <w:lsdException w:name="Table Web 3" w:semiHidden="1" w:unhideWhenUsed="1"/>
-    <w:lsdException w:name="Balloon Text" w:semiHidden="1" w:unhideWhenUsed="1"/>
-    <w:lsdException w:name="Table Grid" w:uiPriority="39"/>
-    <w:lsdException w:name="Table Theme" w:semiHidden="1" w:unhideWhenUsed="1"/>
-    <w:lsdException w:name="Placeholder Text" w:semiHidden="1"/>
-    <w:lsdException w:name="No Spacing" w:uiPriority="1" w:qFormat="1"/>
-    <w:lsdException w:name="Light Shading" w:uiPriority="60"/>
-    <w:lsdException w:name="Light List" w:uiPriority="61"/>
-    <w:lsdException w:name="Light Grid" w:uiPriority="62"/>
-    <w:lsdException w:name="Medium Shading 1" w:uiPriority="63"/>
-    <w:lsdException w:name="Medium Shading 2" w:uiPriority="64"/>
-    <w:lsdException w:name="Medium List 1" w:uiPriority="65"/>
-    <w:lsdException w:name="Medium List 2" w:uiPriority="66"/>
-    <w:lsdException w:name="Medium Grid 1" w:uiPriority="67"/>
-    <w:lsdException w:name="Medium Grid 2" w:uiPriority="68"/>
-    <w:lsdException w:name="Medium Grid 3" w:uiPriority="69"/>
-    <w:lsdException w:name="Dark List" w:uiPriority="70"/>
-    <w:lsdException w:name="Colorful Shading" w:uiPriority="71"/>
-    <w:lsdException w:name="Colorful List" w:uiPriority="72"/>
-    <w:lsdException w:name="Colorful Grid" w:uiPriority="73"/>
-    <w:lsdException w:name="Light Shading Accent 1" w:uiPriority="60"/>
-    <w:lsdException w:name="Light List Accent 1" w:uiPriority="61"/>
-    <w:lsdException w:name="Light Grid Accent 1" w:uiPriority="62"/>
-    <w:lsdException w:name="Medium Shading 1 Accent 1" w:uiPriority="63"/>
-    <w:lsdException w:name="Medium Shading 2 Accent 1" w:uiPriority="64"/>
-    <w:lsdException w:name="Medium List 1 Accent 1" w:uiPriority="65"/>
-    <w:lsdException w:name="Revision" w:semiHidden="1"/>
-    <w:lsdException w:name="List Paragraph" w:uiPriority="34" w:qFormat="1"/>
-    <w:lsdException w:name="Quote" w:uiPriority="29" w:qFormat="1"/>
-    <w:lsdException w:name="Intense Quote" w:uiPriority="30" w:qFormat="1"/>
-    <w:lsdException w:name="Medium List 2 Accent 1" w:uiPriority="66"/>
-    <w:lsdException w:name="Medium Grid 1 Accent 1" w:uiPriority="67"/>
-    <w:lsdException w:name="Medium Grid 2 Accent 1" w:uiPriority="68"/>
-    <w:lsdException w:name="Medium Grid 3 Accent 1" w:uiPriority="69"/>
-    <w:lsdException w:name="Dark List Accent 1" w:uiPriority="70"/>
-    <w:lsdException w:name="Colorful Shading Accent 1" w:uiPriority="71"/>
-    <w:lsdException w:name="Colorful List Accent 1" w:uiPriority="72"/>
-    <w:lsdException w:name="Colorful Grid Accent 1" w:uiPriority="73"/>
-    <w:lsdException w:name="Light Shading Accent 2" w:uiPriority="60"/>
-    <w:lsdException w:name="Light List Accent 2" w:uiPriority="61"/>
-    <w:lsdException w:name="Light Grid Accent 2" w:uiPriority="62"/>
-    <w:lsdException w:name="Medium Shading 1 Accent 2" w:uiPriority="63"/>
-    <w:lsdException w:name="Medium Shading 2 Accent 2" w:uiPriority="64"/>
-    <w:lsdException w:name="Medium List 1 Accent 2" w:uiPriority="65"/>
-    <w:lsdException w:name="Medium List 2 Accent 2" w:uiPriority="66"/>
-    <w:lsdException w:name="Medium Grid 1 Accent 2" w:uiPriority="67"/>
-    <w:lsdException w:name="Medium Grid 2 Accent 2" w:uiPriority="68"/>
-    <w:lsdException w:name="Medium Grid 3 Accent 2" w:uiPriority="69"/>
-    <w:lsdException w:name="Dark List Accent 2" w:uiPriority="70"/>
-    <w:lsdException w:name="Colorful Shading Accent 2" w:uiPriority="71"/>
-    <w:lsdException w:name="Colorful List Accent 2" w:uiPriority="72"/>
-    <w:lsdException w:name="Colorful Grid Accent 2" w:uiPriority="73"/>
-    <w:lsdException w:name="Light Shading Accent 3" w:uiPriority="60"/>
-    <w:lsdException w:name="Light List Accent 3" w:uiPriority="61"/>
-    <w:lsdException w:name="Light Grid Accent 3" w:uiPriority="62"/>
-    <w:lsdException w:name="Medium Shading 1 Accent 3" w:uiPriority="63"/>
-    <w:lsdException w:name="Medium Shading 2 Accent 3" w:uiPriority="64"/>
-    <w:lsdException w:name="Medium List 1 Accent 3" w:uiPriority="65"/>
-    <w:lsdException w:name="Medium List 2 Accent 3" w:uiPriority="66"/>
-    <w:lsdException w:name="Medium Grid 1 Accent 3" w:uiPriority="67"/>
-    <w:lsdException w:name="Medium Grid 2 Accent 3" w:uiPriority="68"/>
-    <w:lsdException w:name="Medium Grid 3 Accent 3" w:uiPriority="69"/>
-    <w:lsdException w:name="Dark List Accent 3" w:uiPriority="70"/>
-    <w:lsdException w:name="Colorful Shading Accent 3" w:uiPriority="71"/>
-    <w:lsdException w:name="Colorful List Accent 3" w:uiPriority="72"/>
-    <w:lsdException w:name="Colorful Grid Accent 3" w:uiPriority="73"/>
-    <w:lsdException w:name="Light Shading Accent 4" w:uiPriority="60"/>
-    <w:lsdException w:name="Light List Accent 4" w:uiPriority="61"/>
-    <w:lsdException w:name="Light Grid Accent 4" w:uiPriority="62"/>
-    <w:lsdException w:name="Medium Shading 1 Accent 4" w:uiPriority="63"/>
-    <w:lsdException w:name="Medium Shading 2 Accent 4" w:uiPriority="64"/>
-    <w:lsdException w:name="Medium List 1 Accent 4" w:uiPriority="65"/>
-    <w:lsdException w:name="Medium List 2 Accent 4" w:uiPriority="66"/>
-    <w:lsdException w:name="Medium Grid 1 Accent 4" w:uiPriority="67"/>
-    <w:lsdException w:name="Medium Grid 2 Accent 4" w:uiPriority="68"/>
-    <w:lsdException w:name="Medium Grid 3 Accent 4" w:uiPriority="69"/>
-    <w:lsdException w:name="Dark List Accent 4" w:uiPriority="70"/>
-    <w:lsdException w:name="Colorful Shading Accent 4" w:uiPriority="71"/>
-    <w:lsdException w:name="Colorful List Accent 4" w:uiPriority="72"/>
-    <w:lsdException w:name="Colorful Grid Accent 4" w:uiPriority="73"/>
-    <w:lsdException w:name="Light Shading Accent 5" w:uiPriority="60"/>
-    <w:lsdException w:name="Light List Accent 5" w:uiPriority="61"/>
-    <w:lsdException w:name="Light Grid Accent 5" w:uiPriority="62"/>
-    <w:lsdException w:name="Medium Shading 1 Accent 5" w:uiPriority="63"/>
-    <w:lsdException w:name="Medium Shading 2 Accent 5" w:uiPriority="64"/>
-    <w:lsdException w:name="Medium List 1 Accent 5" w:uiPriority="65"/>
-    <w:lsdException w:name="Medium List 2 Accent 5" w:uiPriority="66"/>
-    <w:lsdException w:name="Medium Grid 1 Accent 5" w:uiPriority="67"/>
-    <w:lsdException w:name="Medium Grid 2 Accent 5" w:uiPriority="68"/>
-    <w:lsdException w:name="Medium Grid 3 Accent 5" w:uiPriority="69"/>
-    <w:lsdException w:name="Dark List Accent 5" w:uiPriority="70"/>
-    <w:lsdException w:name="Colorful Shading Accent 5" w:uiPriority="71"/>
-    <w:lsdException w:name="Colorful List Accent 5" w:uiPriority="72"/>
-    <w:lsdException w:name="Colorful Grid Accent 5" w:uiPriority="73"/>
-    <w:lsdException w:name="Light Shading Accent 6" w:uiPriority="60"/>
-    <w:lsdException w:name="Light List Accent 6" w:uiPriority="61"/>
-    <w:lsdException w:name="Light Grid Accent 6" w:uiPriority="62"/>
-    <w:lsdException w:name="Medium Shading 1 Accent 6" w:uiPriority="63"/>
-    <w:lsdException w:name="Medium Shading 2 Accent 6" w:uiPriority="64"/>
-    <w:lsdException w:name="Medium List 1 Accent 6" w:uiPriority="65"/>
-    <w:lsdException w:name="Medium List 2 Accent 6" w:uiPriority="66"/>
-    <w:lsdException w:name="Medium Grid 1 Accent 6" w:uiPriority="67"/>
-    <w:lsdException w:name="Medium Grid 2 Accent 6" w:uiPriority="68"/>
-    <w:lsdException w:name="Medium Grid 3 Accent 6" w:uiPriority="69"/>
-    <w:lsdException w:name="Dark List Accent 6" w:uiPriority="70"/>
-    <w:lsdException w:name="Colorful Shading Accent 6" w:uiPriority="71"/>
-    <w:lsdException w:name="Colorful List Accent 6" w:uiPriority="72"/>
-    <w:lsdException w:name="Colorful Grid Accent 6" w:uiPriority="73"/>
-    <w:lsdException w:name="Subtle Emphasis" w:uiPriority="19" w:qFormat="1"/>
-    <w:lsdException w:name="Intense Emphasis" w:uiPriority="21" w:qFormat="1"/>
-    <w:lsdException w:name="Subtle Reference" w:uiPriority="31" w:qFormat="1"/>
-    <w:lsdException w:name="Intense Reference" w:uiPriority="32" w:qFormat="1"/>
-    <w:lsdException w:name="Book Title" w:uiPriority="33" w:qFormat="1"/>
-    <w:lsdException w:name="Bibliography" w:semiHidden="1" w:uiPriority="37" w:unhideWhenUsed="1"/>
-    <w:lsdException w:name="TOC Heading" w:semiHidden="1" w:uiPriority="39" w:unhideWhenUsed="1" w:qFormat="1"/>
-    <w:lsdException w:name="Plain Table 1" w:uiPriority="41"/>
-    <w:lsdException w:name="Plain Table 2" w:uiPriority="42"/>
-    <w:lsdException w:name="Plain Table 3" w:uiPriority="43"/>
-    <w:lsdException w:name="Plain Table 4" w:uiPriority="44"/>
-    <w:lsdException w:name="Plain Table 5" w:uiPriority="45"/>
-    <w:lsdException w:name="Grid Table Light" w:uiPriority="40"/>
-    <w:lsdException w:name="Grid Table 1 Light" w:uiPriority="46"/>
-    <w:lsdException w:name="Grid Table 2" w:uiPriority="47"/>
-    <w:lsdException w:name="Grid Table 3" w:uiPriority="48"/>
-    <w:lsdException w:name="Grid Table 4" w:uiPriority="49"/>
-    <w:lsdException w:name="Grid Table 5 Dark" w:uiPriority="50"/>
-    <w:lsdException w:name="Grid Table 6 Colorful" w:uiPriority="51"/>
-    <w:lsdException w:name="Grid Table 7 Colorful" w:uiPriority="52"/>
-    <w:lsdException w:name="Grid Table 1 Light Accent 1" w:uiPriority="46"/>
-    <w:lsdException w:name="Grid Table 2 Accent 1" w:uiPriority="47"/>
-    <w:lsdException w:name="Grid Table 3 Accent 1" w:uiPriority="48"/>
-    <w:lsdException w:name="Grid Table 4 Accent 1" w:uiPriority="49"/>
-    <w:lsdException w:name="Grid Table 5 Dark Accent 1" w:uiPriority="50"/>
-    <w:lsdException w:name="Grid Table 6 Colorful Accent 1" w:uiPriority="51"/>
-    <w:lsdException w:name="Grid Table 7 Colorful Accent 1" w:uiPriority="52"/>
-    <w:lsdException w:name="Grid Table 1 Light Accent 2" w:uiPriority="46"/>
-    <w:lsdException w:name="Grid Table 2 Accent 2" w:uiPriority="47"/>
-    <w:lsdException w:name="Grid Table 3 Accent 2" w:uiPriority="48"/>
-    <w:lsdException w:name="Grid Table 4 Accent 2" w:uiPriority="49"/>
-    <w:lsdException w:name="Grid Table 5 Dark Accent 2" w:uiPriority="50"/>
-    <w:lsdException w:name="Grid Table 6 Colorful Accent 2" w:uiPriority="51"/>
-    <w:lsdException w:name="Grid Table 7 Colorful Accent 2" w:uiPriority="52"/>
-    <w:lsdException w:name="Grid Table 1 Light Accent 3" w:uiPriority="46"/>
-    <w:lsdException w:name="Grid Table 2 Accent 3" w:uiPriority="47"/>
-    <w:lsdException w:name="Grid Table 3 Accent 3" w:uiPriority="48"/>
-    <w:lsdException w:name="Grid Table 4 Accent 3" w:uiPriority="49"/>
-    <w:lsdException w:name="Grid Table 5 Dark Accent 3" w:uiPriority="50"/>
-    <w:lsdException w:name="Grid Table 6 Colorful Accent 3" w:uiPriority="51"/>
-    <w:lsdException w:name="Grid Table 7 Colorful Accent 3" w:uiPriority="52"/>
-    <w:lsdException w:name="Grid Table 1 Light Accent 4" w:uiPriority="46"/>
-    <w:lsdException w:name="Grid Table 2 Accent 4" w:uiPriority="47"/>
-    <w:lsdException w:name="Grid Table 3 Accent 4" w:uiPriority="48"/>
-    <w:lsdException w:name="Grid Table 4 Accent 4" w:uiPriority="49"/>
-    <w:lsdException w:name="Grid Table 5 Dark Accent 4" w:uiPriority="50"/>
-    <w:lsdException w:name="Grid Table 6 Colorful Accent 4" w:uiPriority="51"/>
-    <w:lsdException w:name="Grid Table 7 Colorful Accent 4" w:uiPriority="52"/>
-    <w:lsdException w:name="Grid Table 1 Light Accent 5" w:uiPriority="46"/>
-    <w:lsdException w:name="Grid Table 2 Accent 5" w:uiPriority="47"/>
-    <w:lsdException w:name="Grid Table 3 Accent 5" w:uiPriority="48"/>
-    <w:lsdException w:name="Grid Table 4 Accent 5" w:uiPriority="49"/>
-    <w:lsdException w:name="Grid Table 5 Dark Accent 5" w:uiPriority="50"/>
-    <w:lsdException w:name="Grid Table 6 Colorful Accent 5" w:uiPriority="51"/>
-    <w:lsdException w:name="Grid Table 7 Colorful Accent 5" w:uiPriority="52"/>
-    <w:lsdException w:name="Grid Table 1 Light Accent 6" w:uiPriority="46"/>
-    <w:lsdException w:name="Grid Table 2 Accent 6" w:uiPriority="47"/>
-    <w:lsdException w:name="Grid Table 3 Accent 6" w:uiPriority="48"/>
-    <w:lsdException w:name="Grid Table 4 Accent 6" w:uiPriority="49"/>
-    <w:lsdException w:name="Grid Table 5 Dark Accent 6" w:uiPriority="50"/>
-    <w:lsdException w:name="Grid Table 6 Colorful Accent 6" w:uiPriority="51"/>
-    <w:lsdException w:name="Grid Table 7 Colorful Accent 6" w:uiPriority="52"/>
-    <w:lsdException w:name="List Table 1 Light" w:uiPriority="46"/>
-    <w:lsdException w:name="List Table 2" w:uiPriority="47"/>
-    <w:lsdException w:name="List Table 3" w:uiPriority="48"/>
-    <w:lsdException w:name="List Table 4" w:uiPriority="49"/>
-    <w:lsdException w:name="List Table 5 Dark" w:uiPriority="50"/>
-    <w:lsdException w:name="List Table 6 Colorful" w:uiPriority="51"/>
-    <w:lsdException w:name="List Table 7 Colorful" w:uiPriority="52"/>
-    <w:lsdException w:name="List Table 1 Light Accent 1" w:uiPriority="46"/>
-    <w:lsdException w:name="List Table 2 Accent 1" w:uiPriority="47"/>
-    <w:lsdException w:name="List Table 3 Accent 1" w:uiPriority="48"/>
-    <w:lsdException w:name="List Table 4 Accent 1" w:uiPriority="49"/>
-    <w:lsdException w:name="List Table 5 Dark Accent 1" w:uiPriority="50"/>
-    <w:lsdException w:name="List Table 6 Colorful Accent 1" w:uiPriority="51"/>
-    <w:lsdException w:name="List Table 7 Colorful Accent 1" w:uiPriority="52"/>
-    <w:lsdException w:name="List Table 1 Light Accent 2" w:uiPriority="46"/>
-    <w:lsdException w:name="List Table 2 Accent 2" w:uiPriority="47"/>
-    <w:lsdException w:name="List Table 3 Accent 2" w:uiPriority="48"/>
-    <w:lsdException w:name="List Table 4 Accent 2" w:uiPriority="49"/>
-    <w:lsdException w:name="List Table 5 Dark Accent 2" w:uiPriority="50"/>
-    <w:lsdException w:name="List Table 6 Colorful Accent 2" w:uiPriority="51"/>
-    <w:lsdException w:name="List Table 7 Colorful Accent 2" w:uiPriority="52"/>
-    <w:lsdException w:name="List Table 1 Light Accent 3" w:uiPriority="46"/>
-    <w:lsdException w:name="List Table 2 Accent 3" w:uiPriority="47"/>
-    <w:lsdException w:name="List Table 3 Accent 3" w:uiPriority="48"/>
-    <w:lsdException w:name="List Table 4 Accent 3" w:uiPriority="49"/>
-    <w:lsdException w:name="List Table 5 Dark Accent 3" w:uiPriority="50"/>
-    <w:lsdException w:name="List Table 6 Colorful Accent 3" w:uiPriority="51"/>
-    <w:lsdException w:name="List Table 7 Colorful Accent 3" w:uiPriority="52"/>
-    <w:lsdException w:name="List Table 1 Light Accent 4" w:uiPriority="46"/>
-    <w:lsdException w:name="List Table 2 Accent 4" w:uiPriority="47"/>
-    <w:lsdException w:name="List Table 3 Accent 4" w:uiPriority="48"/>
-    <w:lsdException w:name="List Table 4 Accent 4" w:uiPriority="49"/>
-    <w:lsdException w:name="List Table 5 Dark Accent 4" w:uiPriority="50"/>
-    <w:lsdException w:name="List Table 6 Colorful Accent 4" w:uiPriority="51"/>
-    <w:lsdException w:name="List Table 7 Colorful Accent 4" w:uiPriority="52"/>
-    <w:lsdException w:name="List Table 1 Light Accent 5" w:uiPriority="46"/>
-    <w:lsdException w:name="List Table 2 Accent 5" w:uiPriority="47"/>
-    <w:lsdException w:name="List Table 3 Accent 5" w:uiPriority="48"/>
-    <w:lsdException w:name="List Table 4 Accent 5" w:uiPriority="49"/>
-    <w:lsdException w:name="List Table 5 Dark Accent 5" w:uiPriority="50"/>
-    <w:lsdException w:name="List Table 6 Colorful Accent 5" w:uiPriority="51"/>
-    <w:lsdException w:name="List Table 7 Colorful Accent 5" w:uiPriority="52"/>
-    <w:lsdException w:name="List Table 1 Light Accent 6" w:uiPriority="46"/>
-    <w:lsdException w:name="List Table 2 Accent 6" w:uiPriority="47"/>
-    <w:lsdException w:name="List Table 3 Accent 6" w:uiPriority="48"/>
-    <w:lsdException w:name="List Table 4 Accent 6" w:uiPriority="49"/>
-    <w:lsdException w:name="List Table 5 Dark Accent 6" w:uiPriority="50"/>
-    <w:lsdException w:name="List Table 6 Colorful Accent 6" w:uiPriority="51"/>
-    <w:lsdException w:name="List Table 7 Colorful Accent 6" w:uiPriority="52"/>
+  <w:latentStyles w:defLockedState="0" w:defUIPriority="99" w:defSemiHidden="1" w:defUnhideWhenUsed="1" w:defQFormat="0" w:count="276">
+    <w:lsdException w:name="Normal" w:semiHidden="0" w:uiPriority="0" w:unhideWhenUsed="0" w:qFormat="1"/>
+    <w:lsdException w:name="heading 1" w:semiHidden="0" w:uiPriority="9" w:unhideWhenUsed="0" w:qFormat="1"/>
+    <w:lsdException w:name="heading 2" w:uiPriority="9" w:qFormat="1"/>
+    <w:lsdException w:name="heading 3" w:uiPriority="9" w:qFormat="1"/>
+    <w:lsdException w:name="heading 4" w:uiPriority="9" w:qFormat="1"/>
+    <w:lsdException w:name="heading 5" w:uiPriority="9" w:qFormat="1"/>
+    <w:lsdException w:name="heading 6" w:uiPriority="9" w:qFormat="1"/>
+    <w:lsdException w:name="heading 7" w:uiPriority="9" w:qFormat="1"/>
+    <w:lsdException w:name="heading 8" w:uiPriority="9" w:qFormat="1"/>
+    <w:lsdException w:name="heading 9" w:uiPriority="9" w:qFormat="1"/>
+    <w:lsdException w:name="toc 1" w:uiPriority="39"/>
+    <w:lsdException w:name="toc 2" w:uiPriority="39"/>
+    <w:lsdException w:name="toc 3" w:uiPriority="39"/>
+    <w:lsdException w:name="toc 4" w:uiPriority="39"/>
+    <w:lsdException w:name="toc 5" w:uiPriority="39"/>
+    <w:lsdException w:name="toc 6" w:uiPriority="39"/>
+    <w:lsdException w:name="toc 7" w:uiPriority="39"/>
+    <w:lsdException w:name="toc 8" w:uiPriority="39"/>
+    <w:lsdException w:name="toc 9" w:uiPriority="39"/>
+    <w:lsdException w:name="caption" w:uiPriority="35" w:qFormat="1"/>
+    <w:lsdException w:name="Title" w:semiHidden="0" w:uiPriority="10" w:unhideWhenUsed="0" w:qFormat="1"/>
+    <w:lsdException w:name="Default Paragraph Font" w:uiPriority="1"/>
+    <w:lsdException w:name="Subtitle" w:semiHidden="0" w:uiPriority="11" w:unhideWhenUsed="0" w:qFormat="1"/>
+    <w:lsdException w:name="Strong" w:semiHidden="0" w:uiPriority="22" w:unhideWhenUsed="0" w:qFormat="1"/>
+    <w:lsdException w:name="Emphasis" w:semiHidden="0" w:uiPriority="20" w:unhideWhenUsed="0" w:qFormat="1"/>
+    <w:lsdException w:name="Table Grid" w:semiHidden="0" w:uiPriority="39" w:unhideWhenUsed="0"/>
+    <w:lsdException w:name="Note Level 1" w:semiHidden="0" w:unhideWhenUsed="0"/>
+    <w:lsdException w:name="Note Level 2" w:semiHidden="0" w:unhideWhenUsed="0"/>
+    <w:lsdException w:name="Note Level 3" w:semiHidden="0" w:unhideWhenUsed="0"/>
+    <w:lsdException w:name="Note Level 4" w:semiHidden="0" w:unhideWhenUsed="0"/>
+    <w:lsdException w:name="Note Level 5" w:semiHidden="0" w:unhideWhenUsed="0"/>
+    <w:lsdException w:name="Note Level 6" w:semiHidden="0" w:unhideWhenUsed="0"/>
+    <w:lsdException w:name="Note Level 7" w:semiHidden="0" w:unhideWhenUsed="0"/>
+    <w:lsdException w:name="Note Level 8" w:semiHidden="0" w:unhideWhenUsed="0"/>
+    <w:lsdException w:name="Note Level 9" w:semiHidden="0" w:unhideWhenUsed="0"/>
+    <w:lsdException w:name="Placeholder Text" w:unhideWhenUsed="0"/>
+    <w:lsdException w:name="No Spacing" w:semiHidden="0" w:uiPriority="1" w:unhideWhenUsed="0" w:qFormat="1"/>
+    <w:lsdException w:name="Light Shading" w:semiHidden="0" w:uiPriority="60" w:unhideWhenUsed="0"/>
+    <w:lsdException w:name="Light List" w:semiHidden="0" w:uiPriority="61" w:unhideWhenUsed="0"/>
+    <w:lsdException w:name="Light Grid" w:semiHidden="0" w:uiPriority="62" w:unhideWhenUsed="0"/>
+    <w:lsdException w:name="Medium Shading 1" w:semiHidden="0" w:uiPriority="63" w:unhideWhenUsed="0"/>
+    <w:lsdException w:name="Medium Shading 2" w:semiHidden="0" w:uiPriority="64" w:unhideWhenUsed="0"/>
+    <w:lsdException w:name="Medium List 1" w:semiHidden="0" w:uiPriority="65" w:unhideWhenUsed="0"/>
+    <w:lsdException w:name="Medium List 2" w:semiHidden="0" w:uiPriority="66" w:unhideWhenUsed="0"/>
+    <w:lsdException w:name="Medium Grid 1" w:semiHidden="0" w:uiPriority="67" w:unhideWhenUsed="0"/>
+    <w:lsdException w:name="Medium Grid 2" w:semiHidden="0" w:uiPriority="68" w:unhideWhenUsed="0"/>
+    <w:lsdException w:name="Medium Grid 3" w:semiHidden="0" w:uiPriority="69" w:unhideWhenUsed="0"/>
+    <w:lsdException w:name="Dark List" w:semiHidden="0" w:uiPriority="70" w:unhideWhenUsed="0"/>
+    <w:lsdException w:name="Colorful Shading" w:semiHidden="0" w:uiPriority="71" w:unhideWhenUsed="0"/>
+    <w:lsdException w:name="Colorful List" w:semiHidden="0" w:uiPriority="72" w:unhideWhenUsed="0"/>
+    <w:lsdException w:name="Colorful Grid" w:semiHidden="0" w:uiPriority="73" w:unhideWhenUsed="0"/>
+    <w:lsdException w:name="Light Shading Accent 1" w:semiHidden="0" w:uiPriority="60" w:unhideWhenUsed="0"/>
+    <w:lsdException w:name="Light List Accent 1" w:semiHidden="0" w:uiPriority="61" w:unhideWhenUsed="0"/>
+    <w:lsdException w:name="Light Grid Accent 1" w:semiHidden="0" w:uiPriority="62" w:unhideWhenUsed="0"/>
+    <w:lsdException w:name="Medium Shading 1 Accent 1" w:semiHidden="0" w:uiPriority="63" w:unhideWhenUsed="0"/>
+    <w:lsdException w:name="Medium Shading 2 Accent 1" w:semiHidden="0" w:uiPriority="64" w:unhideWhenUsed="0"/>
+    <w:lsdException w:name="Medium List 1 Accent 1" w:semiHidden="0" w:uiPriority="65" w:unhideWhenUsed="0"/>
+    <w:lsdException w:name="Revision" w:unhideWhenUsed="0"/>
+    <w:lsdException w:name="List Paragraph" w:semiHidden="0" w:uiPriority="34" w:unhideWhenUsed="0" w:qFormat="1"/>
+    <w:lsdException w:name="Quote" w:semiHidden="0" w:uiPriority="29" w:unhideWhenUsed="0" w:qFormat="1"/>
+    <w:lsdException w:name="Intense Quote" w:semiHidden="0" w:uiPriority="30" w:unhideWhenUsed="0" w:qFormat="1"/>
+    <w:lsdException w:name="Medium List 2 Accent 1" w:semiHidden="0" w:uiPriority="66" w:unhideWhenUsed="0"/>
+    <w:lsdException w:name="Medium Grid 1 Accent 1" w:semiHidden="0" w:uiPriority="67" w:unhideWhenUsed="0"/>
+    <w:lsdException w:name="Medium Grid 2 Accent 1" w:semiHidden="0" w:uiPriority="68" w:unhideWhenUsed="0"/>
+    <w:lsdException w:name="Medium Grid 3 Accent 1" w:semiHidden="0" w:uiPriority="69" w:unhideWhenUsed="0"/>
+    <w:lsdException w:name="Dark List Accent 1" w:semiHidden="0" w:uiPriority="70" w:unhideWhenUsed="0"/>
+    <w:lsdException w:name="Colorful Shading Accent 1" w:semiHidden="0" w:uiPriority="71" w:unhideWhenUsed="0"/>
+    <w:lsdException w:name="Colorful List Accent 1" w:semiHidden="0" w:uiPriority="72" w:unhideWhenUsed="0"/>
+    <w:lsdException w:name="Colorful Grid Accent 1" w:semiHidden="0" w:uiPriority="73" w:unhideWhenUsed="0"/>
+    <w:lsdException w:name="Light Shading Accent 2" w:semiHidden="0" w:uiPriority="60" w:unhideWhenUsed="0"/>
+    <w:lsdException w:name="Light List Accent 2" w:semiHidden="0" w:uiPriority="61" w:unhideWhenUsed="0"/>
+    <w:lsdException w:name="Light Grid Accent 2" w:semiHidden="0" w:uiPriority="62" w:unhideWhenUsed="0"/>
+    <w:lsdException w:name="Medium Shading 1 Accent 2" w:semiHidden="0" w:uiPriority="63" w:unhideWhenUsed="0"/>
+    <w:lsdException w:name="Medium Shading 2 Accent 2" w:semiHidden="0" w:uiPriority="64" w:unhideWhenUsed="0"/>
+    <w:lsdException w:name="Medium List 1 Accent 2" w:semiHidden="0" w:uiPriority="65" w:unhideWhenUsed="0"/>
+    <w:lsdException w:name="Medium List 2 Accent 2" w:semiHidden="0" w:uiPriority="66" w:unhideWhenUsed="0"/>
+    <w:lsdException w:name="Medium Grid 1 Accent 2" w:semiHidden="0" w:uiPriority="67" w:unhideWhenUsed="0"/>
+    <w:lsdException w:name="Medium Grid 2 Accent 2" w:semiHidden="0" w:uiPriority="68" w:unhideWhenUsed="0"/>
+    <w:lsdException w:name="Medium Grid 3 Accent 2" w:semiHidden="0" w:uiPriority="69" w:unhideWhenUsed="0"/>
+    <w:lsdException w:name="Dark List Accent 2" w:semiHidden="0" w:uiPriority="70" w:unhideWhenUsed="0"/>
+    <w:lsdException w:name="Colorful Shading Accent 2" w:semiHidden="0" w:uiPriority="71" w:unhideWhenUsed="0"/>
+    <w:lsdException w:name="Colorful List Accent 2" w:semiHidden="0" w:uiPriority="72" w:unhideWhenUsed="0"/>
+    <w:lsdException w:name="Colorful Grid Accent 2" w:semiHidden="0" w:uiPriority="73" w:unhideWhenUsed="0"/>
+    <w:lsdException w:name="Light Shading Accent 3" w:semiHidden="0" w:uiPriority="60" w:unhideWhenUsed="0"/>
+    <w:lsdException w:name="Light List Accent 3" w:semiHidden="0" w:uiPriority="61" w:unhideWhenUsed="0"/>
+    <w:lsdException w:name="Light Grid Accent 3" w:semiHidden="0" w:uiPriority="62" w:unhideWhenUsed="0"/>
+    <w:lsdException w:name="Medium Shading 1 Accent 3" w:semiHidden="0" w:uiPriority="63" w:unhideWhenUsed="0"/>
+    <w:lsdException w:name="Medium Shading 2 Accent 3" w:semiHidden="0" w:uiPriority="64" w:unhideWhenUsed="0"/>
+    <w:lsdException w:name="Medium List 1 Accent 3" w:semiHidden="0" w:uiPriority="65" w:unhideWhenUsed="0"/>
+    <w:lsdException w:name="Medium List 2 Accent 3" w:semiHidden="0" w:uiPriority="66" w:unhideWhenUsed="0"/>
+    <w:lsdException w:name="Medium Grid 1 Accent 3" w:semiHidden="0" w:uiPriority="67" w:unhideWhenUsed="0"/>
+    <w:lsdException w:name="Medium Grid 2 Accent 3" w:semiHidden="0" w:uiPriority="68" w:unhideWhenUsed="0"/>
+    <w:lsdException w:name="Medium Grid 3 Accent 3" w:semiHidden="0" w:uiPriority="69" w:unhideWhenUsed="0"/>
+    <w:lsdException w:name="Dark List Accent 3" w:semiHidden="0" w:uiPriority="70" w:unhideWhenUsed="0"/>
+    <w:lsdException w:name="Colorful Shading Accent 3" w:semiHidden="0" w:uiPriority="71" w:unhideWhenUsed="0"/>
+    <w:lsdException w:name="Colorful List Accent 3" w:semiHidden="0" w:uiPriority="72" w:unhideWhenUsed="0"/>
+    <w:lsdException w:name="Colorful Grid Accent 3" w:semiHidden="0" w:uiPriority="73" w:unhideWhenUsed="0"/>
+    <w:lsdException w:name="Light Shading Accent 4" w:semiHidden="0" w:uiPriority="60" w:unhideWhenUsed="0"/>
+    <w:lsdException w:name="Light List Accent 4" w:semiHidden="0" w:uiPriority="61" w:unhideWhenUsed="0"/>
+    <w:lsdException w:name="Light Grid Accent 4" w:semiHidden="0" w:uiPriority="62" w:unhideWhenUsed="0"/>
+    <w:lsdException w:name="Medium Shading 1 Accent 4" w:semiHidden="0" w:uiPriority="63" w:unhideWhenUsed="0"/>
+    <w:lsdException w:name="Medium Shading 2 Accent 4" w:semiHidden="0" w:uiPriority="64" w:unhideWhenUsed="0"/>
+    <w:lsdException w:name="Medium List 1 Accent 4" w:semiHidden="0" w:uiPriority="65" w:unhideWhenUsed="0"/>
+    <w:lsdException w:name="Medium List 2 Accent 4" w:semiHidden="0" w:uiPriority="66" w:unhideWhenUsed="0"/>
+    <w:lsdException w:name="Medium Grid 1 Accent 4" w:semiHidden="0" w:uiPriority="67" w:unhideWhenUsed="0"/>
+    <w:lsdException w:name="Medium Grid 2 Accent 4" w:semiHidden="0" w:uiPriority="68" w:unhideWhenUsed="0"/>
+    <w:lsdException w:name="Medium Grid 3 Accent 4" w:semiHidden="0" w:uiPriority="69" w:unhideWhenUsed="0"/>
+    <w:lsdException w:name="Dark List Accent 4" w:semiHidden="0" w:uiPriority="70" w:unhideWhenUsed="0"/>
+    <w:lsdException w:name="Colorful Shading Accent 4" w:semiHidden="0" w:uiPriority="71" w:unhideWhenUsed="0"/>
+    <w:lsdException w:name="Colorful List Accent 4" w:semiHidden="0" w:uiPriority="72" w:unhideWhenUsed="0"/>
+    <w:lsdException w:name="Colorful Grid Accent 4" w:semiHidden="0" w:uiPriority="73" w:unhideWhenUsed="0"/>
+    <w:lsdException w:name="Light Shading Accent 5" w:semiHidden="0" w:uiPriority="60" w:unhideWhenUsed="0"/>
+    <w:lsdException w:name="Light List Accent 5" w:semiHidden="0" w:uiPriority="61" w:unhideWhenUsed="0"/>
+    <w:lsdException w:name="Light Grid Accent 5" w:semiHidden="0" w:uiPriority="62" w:unhideWhenUsed="0"/>
+    <w:lsdException w:name="Medium Shading 1 Accent 5" w:semiHidden="0" w:uiPriority="63" w:unhideWhenUsed="0"/>
+    <w:lsdException w:name="Medium Shading 2 Accent 5" w:semiHidden="0" w:uiPriority="64" w:unhideWhenUsed="0"/>
+    <w:lsdException w:name="Medium List 1 Accent 5" w:semiHidden="0" w:uiPriority="65" w:unhideWhenUsed="0"/>
+    <w:lsdException w:name="Medium List 2 Accent 5" w:semiHidden="0" w:uiPriority="66" w:unhideWhenUsed="0"/>
+    <w:lsdException w:name="Medium Grid 1 Accent 5" w:semiHidden="0" w:uiPriority="67" w:unhideWhenUsed="0"/>
+    <w:lsdException w:name="Medium Grid 2 Accent 5" w:semiHidden="0" w:uiPriority="68" w:unhideWhenUsed="0"/>
+    <w:lsdException w:name="Medium Grid 3 Accent 5" w:semiHidden="0" w:uiPriority="69" w:unhideWhenUsed="0"/>
+    <w:lsdException w:name="Dark List Accent 5" w:semiHidden="0" w:uiPriority="70" w:unhideWhenUsed="0"/>
+    <w:lsdException w:name="Colorful Shading Accent 5" w:semiHidden="0" w:uiPriority="71" w:unhideWhenUsed="0"/>
+    <w:lsdException w:name="Colorful List Accent 5" w:semiHidden="0" w:uiPriority="72" w:unhideWhenUsed="0"/>
+    <w:lsdException w:name="Colorful Grid Accent 5" w:semiHidden="0" w:uiPriority="73" w:unhideWhenUsed="0"/>
+    <w:lsdException w:name="Light Shading Accent 6" w:semiHidden="0" w:uiPriority="60" w:unhideWhenUsed="0"/>
+    <w:lsdException w:name="Light List Accent 6" w:semiHidden="0" w:uiPriority="61" w:unhideWhenUsed="0"/>
+    <w:lsdException w:name="Light Grid Accent 6" w:semiHidden="0" w:uiPriority="62" w:unhideWhenUsed="0"/>
+    <w:lsdException w:name="Medium Shading 1 Accent 6" w:semiHidden="0" w:uiPriority="63" w:unhideWhenUsed="0"/>
+    <w:lsdException w:name="Medium Shading 2 Accent 6" w:semiHidden="0" w:uiPriority="64" w:unhideWhenUsed="0"/>
+    <w:lsdException w:name="Medium List 1 Accent 6" w:semiHidden="0" w:uiPriority="65" w:unhideWhenUsed="0"/>
+    <w:lsdException w:name="Medium List 2 Accent 6" w:semiHidden="0" w:uiPriority="66" w:unhideWhenUsed="0"/>
+    <w:lsdException w:name="Medium Grid 1 Accent 6" w:semiHidden="0" w:uiPriority="67" w:unhideWhenUsed="0"/>
+    <w:lsdException w:name="Medium Grid 2 Accent 6" w:semiHidden="0" w:uiPriority="68" w:unhideWhenUsed="0"/>
+    <w:lsdException w:name="Medium Grid 3 Accent 6" w:semiHidden="0" w:uiPriority="69" w:unhideWhenUsed="0"/>
+    <w:lsdException w:name="Dark List Accent 6" w:semiHidden="0" w:uiPriority="70" w:unhideWhenUsed="0"/>
+    <w:lsdException w:name="Colorful Shading Accent 6" w:semiHidden="0" w:uiPriority="71" w:unhideWhenUsed="0"/>
+    <w:lsdException w:name="Colorful List Accent 6" w:semiHidden="0" w:uiPriority="72" w:unhideWhenUsed="0"/>
+    <w:lsdException w:name="Colorful Grid Accent 6" w:semiHidden="0" w:uiPriority="73" w:unhideWhenUsed="0"/>
+    <w:lsdException w:name="Subtle Emphasis" w:semiHidden="0" w:uiPriority="19" w:unhideWhenUsed="0" w:qFormat="1"/>
+    <w:lsdException w:name="Intense Emphasis" w:semiHidden="0" w:uiPriority="21" w:unhideWhenUsed="0" w:qFormat="1"/>
+    <w:lsdException w:name="Subtle Reference" w:semiHidden="0" w:uiPriority="31" w:unhideWhenUsed="0" w:qFormat="1"/>
+    <w:lsdException w:name="Intense Reference" w:semiHidden="0" w:uiPriority="32" w:unhideWhenUsed="0" w:qFormat="1"/>
+    <w:lsdException w:name="Book Title" w:semiHidden="0" w:uiPriority="33" w:unhideWhenUsed="0" w:qFormat="1"/>
+    <w:lsdException w:name="Bibliography" w:uiPriority="37"/>
+    <w:lsdException w:name="TOC Heading" w:uiPriority="39" w:qFormat="1"/>
+  </w:latentStyles>
+  <w:style w:type="paragraph" w:default="1" w:styleId="Normal">
+    <w:name w:val="Normal"/>
+    <w:qFormat/>
+  </w:style>
+  <w:style w:type="paragraph" w:styleId="Heading1">
+    <w:name w:val="heading 1"/>
+    <w:basedOn w:val="Normal"/>
+    <w:next w:val="Normal"/>
+    <w:link w:val="Heading1Char"/>
+    <w:uiPriority w:val="9"/>
+    <w:qFormat/>
+    <w:rsid w:val="00254977"/>
+    <w:pPr>
+      <w:keepNext/>
+      <w:keepLines/>
+      <w:spacing w:before="240" w:after="0"/>
+      <w:outlineLvl w:val="0"/>
+    </w:pPr>
+    <w:rPr>
+      <w:rFonts w:asciiTheme="majorHAnsi" w:eastAsiaTheme="majorEastAsia" w:hAnsiTheme="majorHAnsi" w:cstheme="majorBidi"/>
+      <w:color w:val="2E74B5" w:themeColor="accent1" w:themeShade="BF"/>
+      <w:sz w:val="32"/>
+      <w:szCs w:val="32"/>
+    </w:rPr>
+  </w:style>
+  <w:style w:type="paragraph" w:styleId="Heading3">
+    <w:name w:val="heading 3"/>
+    <w:basedOn w:val="Normal"/>
+    <w:next w:val="Normal"/>
+    <w:link w:val="Heading3Char"/>
+    <w:uiPriority w:val="9"/>
+    <w:unhideWhenUsed/>
+    <w:qFormat/>
+    <w:rsid w:val="00254977"/>
+    <w:pPr>
+      <w:keepNext/>
+      <w:keepLines/>
+      <w:spacing w:before="40" w:after="0"/>
+      <w:outlineLvl w:val="2"/>
+    </w:pPr>
+    <w:rPr>
+      <w:rFonts w:asciiTheme="majorHAnsi" w:eastAsiaTheme="majorEastAsia" w:hAnsiTheme="majorHAnsi" w:cstheme="majorBidi"/>
+      <w:color w:val="1F4D78" w:themeColor="accent1" w:themeShade="7F"/>
+      <w:sz w:val="24"/>
+      <w:szCs w:val="24"/>
+    </w:rPr>
+  </w:style>
+  <w:style w:type="character" w:default="1" w:styleId="DefaultParagraphFont">
+    <w:name w:val="Default Paragraph Font"/>
+    <w:uiPriority w:val="1"/>
+    <w:semiHidden/>
+    <w:unhideWhenUsed/>
+  </w:style>
+  <w:style w:type="table" w:default="1" w:styleId="TableNormal">
+    <w:name w:val="Normal Table"/>
+    <w:uiPriority w:val="99"/>
+    <w:semiHidden/>
+    <w:unhideWhenUsed/>
+    <w:tblPr>
+      <w:tblInd w:w="0" w:type="dxa"/>
+      <w:tblCellMar>
+        <w:top w:w="0" w:type="dxa"/>
+        <w:left w:w="108" w:type="dxa"/>
+        <w:bottom w:w="0" w:type="dxa"/>
+        <w:right w:w="108" w:type="dxa"/>
+      </w:tblCellMar>
+    </w:tblPr>
+  </w:style>
+  <w:style w:type="numbering" w:default="1" w:styleId="NoList">
+    <w:name w:val="No List"/>
+    <w:uiPriority w:val="99"/>
+    <w:semiHidden/>
+    <w:unhideWhenUsed/>
+  </w:style>
+  <w:style w:type="character" w:customStyle="1" w:styleId="Heading1Char">
+    <w:name w:val="Heading 1 Char"/>
+    <w:basedOn w:val="DefaultParagraphFont"/>
+    <w:link w:val="Heading1"/>
+    <w:uiPriority w:val="9"/>
+    <w:rsid w:val="00254977"/>
+    <w:rPr>
+      <w:rFonts w:asciiTheme="majorHAnsi" w:eastAsiaTheme="majorEastAsia" w:hAnsiTheme="majorHAnsi" w:cstheme="majorBidi"/>
+      <w:color w:val="2E74B5" w:themeColor="accent1" w:themeShade="BF"/>
+      <w:sz w:val="32"/>
+      <w:szCs w:val="32"/>
+    </w:rPr>
+  </w:style>
+  <w:style w:type="character" w:customStyle="1" w:styleId="Heading3Char">
+    <w:name w:val="Heading 3 Char"/>
+    <w:basedOn w:val="DefaultParagraphFont"/>
+    <w:link w:val="Heading3"/>
+    <w:uiPriority w:val="9"/>
+    <w:rsid w:val="00254977"/>
+    <w:rPr>
+      <w:rFonts w:asciiTheme="majorHAnsi" w:eastAsiaTheme="majorEastAsia" w:hAnsiTheme="majorHAnsi" w:cstheme="majorBidi"/>
+      <w:color w:val="1F4D78" w:themeColor="accent1" w:themeShade="7F"/>
+      <w:sz w:val="24"/>
+      <w:szCs w:val="24"/>
+    </w:rPr>
+  </w:style>
+  <w:style w:type="paragraph" w:styleId="ListParagraph">
+    <w:name w:val="List Paragraph"/>
+    <w:basedOn w:val="Normal"/>
+    <w:uiPriority w:val="34"/>
+    <w:qFormat/>
+    <w:rsid w:val="00254977"/>
+    <w:pPr>
+      <w:ind w:left="720"/>
+      <w:contextualSpacing/>
+    </w:pPr>
+  </w:style>
+</w:styles>
+</file>
+
+<file path=word/stylesWithEffects.xml><?xml version="1.0" encoding="utf-8"?>
+<w:styles xmlns:wpc="http://schemas.microsoft.com/office/word/2010/wordprocessingCanvas" xmlns:mo="http://schemas.microsoft.com/office/mac/office/2008/main" xmlns:mc="http://schemas.openxmlformats.org/markup-compatibility/2006" xmlns:mv="urn:schemas-microsoft-com:mac:vml" xmlns:o="urn:schemas-microsoft-com:office:office" xmlns:r="http://schemas.openxmlformats.org/officeDocument/2006/relationships" xmlns:m="http://schemas.openxmlformats.org/officeDocument/2006/math" xmlns:v="urn:schemas-microsoft-com:vml" xmlns:wp14="http://schemas.microsoft.com/office/word/2010/wordprocessingDrawing" xmlns:wp="http://schemas.openxmlformats.org/drawingml/2006/wordprocessingDrawing" xmlns:w10="urn:schemas-microsoft-com:office:word" xmlns:w="http://schemas.openxmlformats.org/wordprocessingml/2006/main" xmlns:w14="http://schemas.microsoft.com/office/word/2010/wordml" xmlns:wpg="http://schemas.microsoft.com/office/word/2010/wordprocessingGroup" xmlns:wpi="http://schemas.microsoft.com/office/word/2010/wordprocessingInk" xmlns:wne="http://schemas.microsoft.com/office/word/2006/wordml" xmlns:wps="http://schemas.microsoft.com/office/word/2010/wordprocessingShape" mc:Ignorable="w14 wp14">
+  <w:docDefaults>
+    <w:rPrDefault>
+      <w:rPr>
+        <w:rFonts w:asciiTheme="minorHAnsi" w:eastAsiaTheme="minorHAnsi" w:hAnsiTheme="minorHAnsi" w:cstheme="minorBidi"/>
+        <w:sz w:val="22"/>
+        <w:szCs w:val="22"/>
+        <w:lang w:val="en-US" w:eastAsia="en-US" w:bidi="ar-SA"/>
+      </w:rPr>
+    </w:rPrDefault>
+    <w:pPrDefault>
+      <w:pPr>
+        <w:spacing w:after="160" w:line="259" w:lineRule="auto"/>
+      </w:pPr>
+    </w:pPrDefault>
+  </w:docDefaults>
+  <w:latentStyles w:defLockedState="0" w:defUIPriority="99" w:defSemiHidden="1" w:defUnhideWhenUsed="1" w:defQFormat="0" w:count="276">
+    <w:lsdException w:name="Normal" w:semiHidden="0" w:uiPriority="0" w:unhideWhenUsed="0" w:qFormat="1"/>
+    <w:lsdException w:name="heading 1" w:semiHidden="0" w:uiPriority="9" w:unhideWhenUsed="0" w:qFormat="1"/>
+    <w:lsdException w:name="heading 2" w:uiPriority="9" w:qFormat="1"/>
+    <w:lsdException w:name="heading 3" w:uiPriority="9" w:qFormat="1"/>
+    <w:lsdException w:name="heading 4" w:uiPriority="9" w:qFormat="1"/>
+    <w:lsdException w:name="heading 5" w:uiPriority="9" w:qFormat="1"/>
+    <w:lsdException w:name="heading 6" w:uiPriority="9" w:qFormat="1"/>
+    <w:lsdException w:name="heading 7" w:uiPriority="9" w:qFormat="1"/>
+    <w:lsdException w:name="heading 8" w:uiPriority="9" w:qFormat="1"/>
+    <w:lsdException w:name="heading 9" w:uiPriority="9" w:qFormat="1"/>
+    <w:lsdException w:name="toc 1" w:uiPriority="39"/>
+    <w:lsdException w:name="toc 2" w:uiPriority="39"/>
+    <w:lsdException w:name="toc 3" w:uiPriority="39"/>
+    <w:lsdException w:name="toc 4" w:uiPriority="39"/>
+    <w:lsdException w:name="toc 5" w:uiPriority="39"/>
+    <w:lsdException w:name="toc 6" w:uiPriority="39"/>
+    <w:lsdException w:name="toc 7" w:uiPriority="39"/>
+    <w:lsdException w:name="toc 8" w:uiPriority="39"/>
+    <w:lsdException w:name="toc 9" w:uiPriority="39"/>
+    <w:lsdException w:name="caption" w:uiPriority="35" w:qFormat="1"/>
+    <w:lsdException w:name="Title" w:semiHidden="0" w:uiPriority="10" w:unhideWhenUsed="0" w:qFormat="1"/>
+    <w:lsdException w:name="Default Paragraph Font" w:uiPriority="1"/>
+    <w:lsdException w:name="Subtitle" w:semiHidden="0" w:uiPriority="11" w:unhideWhenUsed="0" w:qFormat="1"/>
+    <w:lsdException w:name="Strong" w:semiHidden="0" w:uiPriority="22" w:unhideWhenUsed="0" w:qFormat="1"/>
+    <w:lsdException w:name="Emphasis" w:semiHidden="0" w:uiPriority="20" w:unhideWhenUsed="0" w:qFormat="1"/>
+    <w:lsdException w:name="Table Grid" w:semiHidden="0" w:uiPriority="39" w:unhideWhenUsed="0"/>
+    <w:lsdException w:name="Note Level 1" w:semiHidden="0" w:unhideWhenUsed="0"/>
+    <w:lsdException w:name="Note Level 2" w:semiHidden="0" w:unhideWhenUsed="0"/>
+    <w:lsdException w:name="Note Level 3" w:semiHidden="0" w:unhideWhenUsed="0"/>
+    <w:lsdException w:name="Note Level 4" w:semiHidden="0" w:unhideWhenUsed="0"/>
+    <w:lsdException w:name="Note Level 5" w:semiHidden="0" w:unhideWhenUsed="0"/>
+    <w:lsdException w:name="Note Level 6" w:semiHidden="0" w:unhideWhenUsed="0"/>
+    <w:lsdException w:name="Note Level 7" w:semiHidden="0" w:unhideWhenUsed="0"/>
+    <w:lsdException w:name="Note Level 8" w:semiHidden="0" w:unhideWhenUsed="0"/>
+    <w:lsdException w:name="Note Level 9" w:semiHidden="0" w:unhideWhenUsed="0"/>
+    <w:lsdException w:name="Placeholder Text" w:unhideWhenUsed="0"/>
+    <w:lsdException w:name="No Spacing" w:semiHidden="0" w:uiPriority="1" w:unhideWhenUsed="0" w:qFormat="1"/>
+    <w:lsdException w:name="Light Shading" w:semiHidden="0" w:uiPriority="60" w:unhideWhenUsed="0"/>
+    <w:lsdException w:name="Light List" w:semiHidden="0" w:uiPriority="61" w:unhideWhenUsed="0"/>
+    <w:lsdException w:name="Light Grid" w:semiHidden="0" w:uiPriority="62" w:unhideWhenUsed="0"/>
+    <w:lsdException w:name="Medium Shading 1" w:semiHidden="0" w:uiPriority="63" w:unhideWhenUsed="0"/>
+    <w:lsdException w:name="Medium Shading 2" w:semiHidden="0" w:uiPriority="64" w:unhideWhenUsed="0"/>
+    <w:lsdException w:name="Medium List 1" w:semiHidden="0" w:uiPriority="65" w:unhideWhenUsed="0"/>
+    <w:lsdException w:name="Medium List 2" w:semiHidden="0" w:uiPriority="66" w:unhideWhenUsed="0"/>
+    <w:lsdException w:name="Medium Grid 1" w:semiHidden="0" w:uiPriority="67" w:unhideWhenUsed="0"/>
+    <w:lsdException w:name="Medium Grid 2" w:semiHidden="0" w:uiPriority="68" w:unhideWhenUsed="0"/>
+    <w:lsdException w:name="Medium Grid 3" w:semiHidden="0" w:uiPriority="69" w:unhideWhenUsed="0"/>
+    <w:lsdException w:name="Dark List" w:semiHidden="0" w:uiPriority="70" w:unhideWhenUsed="0"/>
+    <w:lsdException w:name="Colorful Shading" w:semiHidden="0" w:uiPriority="71" w:unhideWhenUsed="0"/>
+    <w:lsdException w:name="Colorful List" w:semiHidden="0" w:uiPriority="72" w:unhideWhenUsed="0"/>
+    <w:lsdException w:name="Colorful Grid" w:semiHidden="0" w:uiPriority="73" w:unhideWhenUsed="0"/>
+    <w:lsdException w:name="Light Shading Accent 1" w:semiHidden="0" w:uiPriority="60" w:unhideWhenUsed="0"/>
+    <w:lsdException w:name="Light List Accent 1" w:semiHidden="0" w:uiPriority="61" w:unhideWhenUsed="0"/>
+    <w:lsdException w:name="Light Grid Accent 1" w:semiHidden="0" w:uiPriority="62" w:unhideWhenUsed="0"/>
+    <w:lsdException w:name="Medium Shading 1 Accent 1" w:semiHidden="0" w:uiPriority="63" w:unhideWhenUsed="0"/>
+    <w:lsdException w:name="Medium Shading 2 Accent 1" w:semiHidden="0" w:uiPriority="64" w:unhideWhenUsed="0"/>
+    <w:lsdException w:name="Medium List 1 Accent 1" w:semiHidden="0" w:uiPriority="65" w:unhideWhenUsed="0"/>
+    <w:lsdException w:name="Revision" w:unhideWhenUsed="0"/>
+    <w:lsdException w:name="List Paragraph" w:semiHidden="0" w:uiPriority="34" w:unhideWhenUsed="0" w:qFormat="1"/>
+    <w:lsdException w:name="Quote" w:semiHidden="0" w:uiPriority="29" w:unhideWhenUsed="0" w:qFormat="1"/>
+    <w:lsdException w:name="Intense Quote" w:semiHidden="0" w:uiPriority="30" w:unhideWhenUsed="0" w:qFormat="1"/>
+    <w:lsdException w:name="Medium List 2 Accent 1" w:semiHidden="0" w:uiPriority="66" w:unhideWhenUsed="0"/>
+    <w:lsdException w:name="Medium Grid 1 Accent 1" w:semiHidden="0" w:uiPriority="67" w:unhideWhenUsed="0"/>
+    <w:lsdException w:name="Medium Grid 2 Accent 1" w:semiHidden="0" w:uiPriority="68" w:unhideWhenUsed="0"/>
+    <w:lsdException w:name="Medium Grid 3 Accent 1" w:semiHidden="0" w:uiPriority="69" w:unhideWhenUsed="0"/>
+    <w:lsdException w:name="Dark List Accent 1" w:semiHidden="0" w:uiPriority="70" w:unhideWhenUsed="0"/>
+    <w:lsdException w:name="Colorful Shading Accent 1" w:semiHidden="0" w:uiPriority="71" w:unhideWhenUsed="0"/>
+    <w:lsdException w:name="Colorful List Accent 1" w:semiHidden="0" w:uiPriority="72" w:unhideWhenUsed="0"/>
+    <w:lsdException w:name="Colorful Grid Accent 1" w:semiHidden="0" w:uiPriority="73" w:unhideWhenUsed="0"/>
+    <w:lsdException w:name="Light Shading Accent 2" w:semiHidden="0" w:uiPriority="60" w:unhideWhenUsed="0"/>
+    <w:lsdException w:name="Light List Accent 2" w:semiHidden="0" w:uiPriority="61" w:unhideWhenUsed="0"/>
+    <w:lsdException w:name="Light Grid Accent 2" w:semiHidden="0" w:uiPriority="62" w:unhideWhenUsed="0"/>
+    <w:lsdException w:name="Medium Shading 1 Accent 2" w:semiHidden="0" w:uiPriority="63" w:unhideWhenUsed="0"/>
+    <w:lsdException w:name="Medium Shading 2 Accent 2" w:semiHidden="0" w:uiPriority="64" w:unhideWhenUsed="0"/>
+    <w:lsdException w:name="Medium List 1 Accent 2" w:semiHidden="0" w:uiPriority="65" w:unhideWhenUsed="0"/>
+    <w:lsdException w:name="Medium List 2 Accent 2" w:semiHidden="0" w:uiPriority="66" w:unhideWhenUsed="0"/>
+    <w:lsdException w:name="Medium Grid 1 Accent 2" w:semiHidden="0" w:uiPriority="67" w:unhideWhenUsed="0"/>
+    <w:lsdException w:name="Medium Grid 2 Accent 2" w:semiHidden="0" w:uiPriority="68" w:unhideWhenUsed="0"/>
+    <w:lsdException w:name="Medium Grid 3 Accent 2" w:semiHidden="0" w:uiPriority="69" w:unhideWhenUsed="0"/>
+    <w:lsdException w:name="Dark List Accent 2" w:semiHidden="0" w:uiPriority="70" w:unhideWhenUsed="0"/>
+    <w:lsdException w:name="Colorful Shading Accent 2" w:semiHidden="0" w:uiPriority="71" w:unhideWhenUsed="0"/>
+    <w:lsdException w:name="Colorful List Accent 2" w:semiHidden="0" w:uiPriority="72" w:unhideWhenUsed="0"/>
+    <w:lsdException w:name="Colorful Grid Accent 2" w:semiHidden="0" w:uiPriority="73" w:unhideWhenUsed="0"/>
+    <w:lsdException w:name="Light Shading Accent 3" w:semiHidden="0" w:uiPriority="60" w:unhideWhenUsed="0"/>
+    <w:lsdException w:name="Light List Accent 3" w:semiHidden="0" w:uiPriority="61" w:unhideWhenUsed="0"/>
+    <w:lsdException w:name="Light Grid Accent 3" w:semiHidden="0" w:uiPriority="62" w:unhideWhenUsed="0"/>
+    <w:lsdException w:name="Medium Shading 1 Accent 3" w:semiHidden="0" w:uiPriority="63" w:unhideWhenUsed="0"/>
+    <w:lsdException w:name="Medium Shading 2 Accent 3" w:semiHidden="0" w:uiPriority="64" w:unhideWhenUsed="0"/>
+    <w:lsdException w:name="Medium List 1 Accent 3" w:semiHidden="0" w:uiPriority="65" w:unhideWhenUsed="0"/>
+    <w:lsdException w:name="Medium List 2 Accent 3" w:semiHidden="0" w:uiPriority="66" w:unhideWhenUsed="0"/>
+    <w:lsdException w:name="Medium Grid 1 Accent 3" w:semiHidden="0" w:uiPriority="67" w:unhideWhenUsed="0"/>
+    <w:lsdException w:name="Medium Grid 2 Accent 3" w:semiHidden="0" w:uiPriority="68" w:unhideWhenUsed="0"/>
+    <w:lsdException w:name="Medium Grid 3 Accent 3" w:semiHidden="0" w:uiPriority="69" w:unhideWhenUsed="0"/>
+    <w:lsdException w:name="Dark List Accent 3" w:semiHidden="0" w:uiPriority="70" w:unhideWhenUsed="0"/>
+    <w:lsdException w:name="Colorful Shading Accent 3" w:semiHidden="0" w:uiPriority="71" w:unhideWhenUsed="0"/>
+    <w:lsdException w:name="Colorful List Accent 3" w:semiHidden="0" w:uiPriority="72" w:unhideWhenUsed="0"/>
+    <w:lsdException w:name="Colorful Grid Accent 3" w:semiHidden="0" w:uiPriority="73" w:unhideWhenUsed="0"/>
+    <w:lsdException w:name="Light Shading Accent 4" w:semiHidden="0" w:uiPriority="60" w:unhideWhenUsed="0"/>
+    <w:lsdException w:name="Light List Accent 4" w:semiHidden="0" w:uiPriority="61" w:unhideWhenUsed="0"/>
+    <w:lsdException w:name="Light Grid Accent 4" w:semiHidden="0" w:uiPriority="62" w:unhideWhenUsed="0"/>
+    <w:lsdException w:name="Medium Shading 1 Accent 4" w:semiHidden="0" w:uiPriority="63" w:unhideWhenUsed="0"/>
+    <w:lsdException w:name="Medium Shading 2 Accent 4" w:semiHidden="0" w:uiPriority="64" w:unhideWhenUsed="0"/>
+    <w:lsdException w:name="Medium List 1 Accent 4" w:semiHidden="0" w:uiPriority="65" w:unhideWhenUsed="0"/>
+    <w:lsdException w:name="Medium List 2 Accent 4" w:semiHidden="0" w:uiPriority="66" w:unhideWhenUsed="0"/>
+    <w:lsdException w:name="Medium Grid 1 Accent 4" w:semiHidden="0" w:uiPriority="67" w:unhideWhenUsed="0"/>
+    <w:lsdException w:name="Medium Grid 2 Accent 4" w:semiHidden="0" w:uiPriority="68" w:unhideWhenUsed="0"/>
+    <w:lsdException w:name="Medium Grid 3 Accent 4" w:semiHidden="0" w:uiPriority="69" w:unhideWhenUsed="0"/>
+    <w:lsdException w:name="Dark List Accent 4" w:semiHidden="0" w:uiPriority="70" w:unhideWhenUsed="0"/>
+    <w:lsdException w:name="Colorful Shading Accent 4" w:semiHidden="0" w:uiPriority="71" w:unhideWhenUsed="0"/>
+    <w:lsdException w:name="Colorful List Accent 4" w:semiHidden="0" w:uiPriority="72" w:unhideWhenUsed="0"/>
+    <w:lsdException w:name="Colorful Grid Accent 4" w:semiHidden="0" w:uiPriority="73" w:unhideWhenUsed="0"/>
+    <w:lsdException w:name="Light Shading Accent 5" w:semiHidden="0" w:uiPriority="60" w:unhideWhenUsed="0"/>
+    <w:lsdException w:name="Light List Accent 5" w:semiHidden="0" w:uiPriority="61" w:unhideWhenUsed="0"/>
+    <w:lsdException w:name="Light Grid Accent 5" w:semiHidden="0" w:uiPriority="62" w:unhideWhenUsed="0"/>
+    <w:lsdException w:name="Medium Shading 1 Accent 5" w:semiHidden="0" w:uiPriority="63" w:unhideWhenUsed="0"/>
+    <w:lsdException w:name="Medium Shading 2 Accent 5" w:semiHidden="0" w:uiPriority="64" w:unhideWhenUsed="0"/>
+    <w:lsdException w:name="Medium List 1 Accent 5" w:semiHidden="0" w:uiPriority="65" w:unhideWhenUsed="0"/>
+    <w:lsdException w:name="Medium List 2 Accent 5" w:semiHidden="0" w:uiPriority="66" w:unhideWhenUsed="0"/>
+    <w:lsdException w:name="Medium Grid 1 Accent 5" w:semiHidden="0" w:uiPriority="67" w:unhideWhenUsed="0"/>
+    <w:lsdException w:name="Medium Grid 2 Accent 5" w:semiHidden="0" w:uiPriority="68" w:unhideWhenUsed="0"/>
+    <w:lsdException w:name="Medium Grid 3 Accent 5" w:semiHidden="0" w:uiPriority="69" w:unhideWhenUsed="0"/>
+    <w:lsdException w:name="Dark List Accent 5" w:semiHidden="0" w:uiPriority="70" w:unhideWhenUsed="0"/>
+    <w:lsdException w:name="Colorful Shading Accent 5" w:semiHidden="0" w:uiPriority="71" w:unhideWhenUsed="0"/>
+    <w:lsdException w:name="Colorful List Accent 5" w:semiHidden="0" w:uiPriority="72" w:unhideWhenUsed="0"/>
+    <w:lsdException w:name="Colorful Grid Accent 5" w:semiHidden="0" w:uiPriority="73" w:unhideWhenUsed="0"/>
+    <w:lsdException w:name="Light Shading Accent 6" w:semiHidden="0" w:uiPriority="60" w:unhideWhenUsed="0"/>
+    <w:lsdException w:name="Light List Accent 6" w:semiHidden="0" w:uiPriority="61" w:unhideWhenUsed="0"/>
+    <w:lsdException w:name="Light Grid Accent 6" w:semiHidden="0" w:uiPriority="62" w:unhideWhenUsed="0"/>
+    <w:lsdException w:name="Medium Shading 1 Accent 6" w:semiHidden="0" w:uiPriority="63" w:unhideWhenUsed="0"/>
+    <w:lsdException w:name="Medium Shading 2 Accent 6" w:semiHidden="0" w:uiPriority="64" w:unhideWhenUsed="0"/>
+    <w:lsdException w:name="Medium List 1 Accent 6" w:semiHidden="0" w:uiPriority="65" w:unhideWhenUsed="0"/>
+    <w:lsdException w:name="Medium List 2 Accent 6" w:semiHidden="0" w:uiPriority="66" w:unhideWhenUsed="0"/>
+    <w:lsdException w:name="Medium Grid 1 Accent 6" w:semiHidden="0" w:uiPriority="67" w:unhideWhenUsed="0"/>
+    <w:lsdException w:name="Medium Grid 2 Accent 6" w:semiHidden="0" w:uiPriority="68" w:unhideWhenUsed="0"/>
+    <w:lsdException w:name="Medium Grid 3 Accent 6" w:semiHidden="0" w:uiPriority="69" w:unhideWhenUsed="0"/>
+    <w:lsdException w:name="Dark List Accent 6" w:semiHidden="0" w:uiPriority="70" w:unhideWhenUsed="0"/>
+    <w:lsdException w:name="Colorful Shading Accent 6" w:semiHidden="0" w:uiPriority="71" w:unhideWhenUsed="0"/>
+    <w:lsdException w:name="Colorful List Accent 6" w:semiHidden="0" w:uiPriority="72" w:unhideWhenUsed="0"/>
+    <w:lsdException w:name="Colorful Grid Accent 6" w:semiHidden="0" w:uiPriority="73" w:unhideWhenUsed="0"/>
+    <w:lsdException w:name="Subtle Emphasis" w:semiHidden="0" w:uiPriority="19" w:unhideWhenUsed="0" w:qFormat="1"/>
+    <w:lsdException w:name="Intense Emphasis" w:semiHidden="0" w:uiPriority="21" w:unhideWhenUsed="0" w:qFormat="1"/>
+    <w:lsdException w:name="Subtle Reference" w:semiHidden="0" w:uiPriority="31" w:unhideWhenUsed="0" w:qFormat="1"/>
+    <w:lsdException w:name="Intense Reference" w:semiHidden="0" w:uiPriority="32" w:unhideWhenUsed="0" w:qFormat="1"/>
+    <w:lsdException w:name="Book Title" w:semiHidden="0" w:uiPriority="33" w:unhideWhenUsed="0" w:qFormat="1"/>
+    <w:lsdException w:name="Bibliography" w:uiPriority="37"/>
+    <w:lsdException w:name="TOC Heading" w:uiPriority="39" w:qFormat="1"/>
   </w:latentStyles>
   <w:style w:type="paragraph" w:default="1" w:styleId="Normal">
     <w:name w:val="Normal"/>
@@ -2243,7 +2456,7 @@
     </a:clrScheme>
     <a:fontScheme name="Office">
       <a:majorFont>
-        <a:latin typeface="Calibri Light" panose="020F0302020204030204"/>
+        <a:latin typeface="Calibri Light"/>
         <a:ea typeface=""/>
         <a:cs typeface=""/>
         <a:font script="Jpan" typeface="ＭＳ ゴシック"/>
@@ -2278,7 +2491,7 @@
         <a:font script="Geor" typeface="Sylfaen"/>
       </a:majorFont>
       <a:minorFont>
-        <a:latin typeface="Calibri" panose="020F0502020204030204"/>
+        <a:latin typeface="Calibri"/>
         <a:ea typeface=""/>
         <a:cs typeface=""/>
         <a:font script="Jpan" typeface="ＭＳ 明朝"/>
@@ -2455,7 +2668,7 @@
   <a:extraClrSchemeLst/>
   <a:extLst>
     <a:ext uri="{05A4C25C-085E-4340-85A3-A5531E510DB2}">
-      <thm15:themeFamily xmlns:thm15="http://schemas.microsoft.com/office/thememl/2012/main" name="Office Theme" id="{62F939B6-93AF-4DB8-9C6B-D6C7DFDC589F}" vid="{4A3C46E8-61CC-4603-A589-7422A47A8E4A}"/>
+      <thm15:themeFamily xmlns:thm15="http://schemas.microsoft.com/office/thememl/2012/main" xmlns="" name="Office Theme" id="{62F939B6-93AF-4DB8-9C6B-D6C7DFDC589F}" vid="{4A3C46E8-61CC-4603-A589-7422A47A8E4A}"/>
     </a:ext>
   </a:extLst>
 </a:theme>

</xml_diff>